<commit_message>
Go over the EPA section
</commit_message>
<xml_diff>
--- a/47564644ZhuJinfengProject_v1.docx
+++ b/47564644ZhuJinfengProject_v1.docx
@@ -4344,21 +4344,7 @@
                 <w:rStyle w:val="Hyperlink"/>
                 <w:noProof/>
               </w:rPr>
-              <w:t>2.2 Check</w:t>
-            </w:r>
-            <w:r>
-              <w:rPr>
-                <w:rStyle w:val="Hyperlink"/>
-                <w:noProof/>
-              </w:rPr>
-              <w:t>s</w:t>
-            </w:r>
-            <w:r>
-              <w:rPr>
-                <w:rStyle w:val="Hyperlink"/>
-                <w:noProof/>
-              </w:rPr>
-              <w:t xml:space="preserve"> on Internal Consistency</w:t>
+              <w:t>2.2 Checks on Internal Consistency</w:t>
             </w:r>
             <w:r>
               <w:rPr>
@@ -4894,6 +4880,7 @@
       <w:pPr>
         <w:pStyle w:val="Heading1"/>
         <w:ind w:left="364"/>
+        <w:jc w:val="both"/>
         <w:rPr>
           <w:sz w:val="22"/>
           <w:szCs w:val="22"/>
@@ -4913,6 +4900,7 @@
     <w:p>
       <w:pPr>
         <w:spacing w:after="60" w:line="276" w:lineRule="auto"/>
+        <w:jc w:val="both"/>
         <w:rPr>
           <w:rFonts w:ascii="Arial" w:hAnsi="Arial" w:cs="Arial"/>
         </w:rPr>
@@ -4933,14 +4921,32 @@
         <w:rPr>
           <w:rFonts w:ascii="Arial" w:hAnsi="Arial" w:cs="Arial"/>
         </w:rPr>
-        <w:t xml:space="preserve"> has become the most fatal disease in </w:t>
+        <w:t xml:space="preserve"> has become the most fatal disease in Australia</w:t>
+      </w:r>
+      <w:r>
+        <w:rPr>
+          <w:rFonts w:ascii="Arial" w:hAnsi="Arial" w:cs="Arial"/>
+        </w:rPr>
+        <w:t>.</w:t>
+      </w:r>
+      <w:r>
+        <w:rPr>
+          <w:rFonts w:ascii="Arial" w:hAnsi="Arial" w:cs="Arial"/>
+        </w:rPr>
+        <w:t xml:space="preserve"> </w:t>
       </w:r>
       <w:proofErr w:type="gramStart"/>
       <w:r>
         <w:rPr>
-          <w:rFonts w:ascii="Arial" w:hAnsi="Arial" w:cs="Arial"/>
-        </w:rPr>
-        <w:t>Australia,</w:t>
+          <w:rFonts w:ascii="Arial" w:hAnsi="Arial" w:cs="Arial" w:hint="eastAsia"/>
+        </w:rPr>
+        <w:t>T</w:t>
+      </w:r>
+      <w:r>
+        <w:rPr>
+          <w:rFonts w:ascii="Arial" w:hAnsi="Arial" w:cs="Arial"/>
+        </w:rPr>
+        <w:t>herefore</w:t>
       </w:r>
       <w:proofErr w:type="gramEnd"/>
       <w:r>
@@ -4953,12 +4959,6 @@
         <w:rPr>
           <w:rFonts w:ascii="Arial" w:hAnsi="Arial" w:cs="Arial"/>
         </w:rPr>
-        <w:t xml:space="preserve">therefore </w:t>
-      </w:r>
-      <w:r>
-        <w:rPr>
-          <w:rFonts w:ascii="Arial" w:hAnsi="Arial" w:cs="Arial"/>
-        </w:rPr>
         <w:t>Stroke Foundation (SF) Australia</w:t>
       </w:r>
       <w:r>
@@ -5001,6 +5001,7 @@
     <w:p>
       <w:pPr>
         <w:spacing w:after="60" w:line="276" w:lineRule="auto"/>
+        <w:jc w:val="both"/>
         <w:rPr>
           <w:rFonts w:ascii="Arial" w:hAnsi="Arial" w:cs="Arial"/>
         </w:rPr>
@@ -5009,6 +5010,7 @@
     <w:p>
       <w:pPr>
         <w:spacing w:after="60" w:line="276" w:lineRule="auto"/>
+        <w:jc w:val="both"/>
         <w:rPr>
           <w:rFonts w:ascii="Arial" w:hAnsi="Arial" w:cs="Arial"/>
         </w:rPr>
@@ -5131,6 +5133,7 @@
     <w:p>
       <w:pPr>
         <w:spacing w:after="60" w:line="276" w:lineRule="auto"/>
+        <w:jc w:val="both"/>
         <w:rPr>
           <w:rFonts w:ascii="Arial" w:hAnsi="Arial" w:cs="Arial"/>
         </w:rPr>
@@ -5139,6 +5142,7 @@
     <w:p>
       <w:pPr>
         <w:spacing w:after="60" w:line="276" w:lineRule="auto"/>
+        <w:jc w:val="both"/>
         <w:rPr>
           <w:rFonts w:ascii="Arial" w:hAnsi="Arial" w:cs="Arial"/>
           <w:lang w:val="en-US"/>
@@ -5220,6 +5224,7 @@
     <w:p>
       <w:pPr>
         <w:spacing w:after="60" w:line="276" w:lineRule="auto"/>
+        <w:jc w:val="both"/>
         <w:rPr>
           <w:rFonts w:ascii="Arial" w:hAnsi="Arial" w:cs="Arial"/>
         </w:rPr>
@@ -5229,6 +5234,7 @@
       <w:pPr>
         <w:pStyle w:val="Heading1"/>
         <w:ind w:left="364"/>
+        <w:jc w:val="both"/>
         <w:rPr>
           <w:sz w:val="22"/>
           <w:szCs w:val="22"/>
@@ -5247,6 +5253,7 @@
     <w:p>
       <w:pPr>
         <w:spacing w:after="60" w:line="276" w:lineRule="auto"/>
+        <w:jc w:val="both"/>
         <w:rPr>
           <w:rFonts w:ascii="Arial" w:hAnsi="Arial" w:cs="Arial"/>
         </w:rPr>
@@ -5291,6 +5298,7 @@
     <w:p>
       <w:pPr>
         <w:spacing w:after="60" w:line="276" w:lineRule="auto"/>
+        <w:jc w:val="both"/>
         <w:rPr>
           <w:rFonts w:ascii="Arial" w:hAnsi="Arial" w:cs="Arial"/>
         </w:rPr>
@@ -5300,6 +5308,7 @@
       <w:pPr>
         <w:pStyle w:val="Heading2"/>
         <w:ind w:left="378"/>
+        <w:jc w:val="both"/>
       </w:pPr>
       <w:bookmarkStart w:id="2" w:name="_Toc112968255"/>
       <w:r>
@@ -5313,6 +5322,7 @@
     <w:p>
       <w:pPr>
         <w:spacing w:after="60" w:line="276" w:lineRule="auto"/>
+        <w:jc w:val="both"/>
         <w:rPr>
           <w:rFonts w:ascii="Arial" w:hAnsi="Arial" w:cs="Arial"/>
         </w:rPr>
@@ -5365,6 +5375,18 @@
         <w:rPr>
           <w:rFonts w:ascii="Arial" w:hAnsi="Arial" w:cs="Arial"/>
         </w:rPr>
+        <w:t>for over 3,100 counties across the country</w:t>
+      </w:r>
+      <w:r>
+        <w:rPr>
+          <w:rFonts w:ascii="Arial" w:hAnsi="Arial" w:cs="Arial"/>
+        </w:rPr>
+        <w:t xml:space="preserve"> </w:t>
+      </w:r>
+      <w:r>
+        <w:rPr>
+          <w:rFonts w:ascii="Arial" w:hAnsi="Arial" w:cs="Arial"/>
+        </w:rPr>
         <w:t>for the 2015 calendar year.</w:t>
       </w:r>
       <w:r>
@@ -5377,6 +5399,7 @@
     <w:p>
       <w:pPr>
         <w:spacing w:after="60" w:line="276" w:lineRule="auto"/>
+        <w:jc w:val="both"/>
         <w:rPr>
           <w:rFonts w:ascii="Arial" w:hAnsi="Arial" w:cs="Arial"/>
         </w:rPr>
@@ -5386,6 +5409,7 @@
       <w:pPr>
         <w:pStyle w:val="Heading2"/>
         <w:ind w:left="378"/>
+        <w:jc w:val="both"/>
       </w:pPr>
       <w:bookmarkStart w:id="3" w:name="_Toc112968256"/>
       <w:r>
@@ -5399,6 +5423,7 @@
     <w:p>
       <w:pPr>
         <w:pStyle w:val="Heading3"/>
+        <w:jc w:val="both"/>
       </w:pPr>
       <w:bookmarkStart w:id="4" w:name="_Toc112968257"/>
       <w:r>
@@ -5409,15 +5434,28 @@
     <w:p>
       <w:pPr>
         <w:spacing w:after="60" w:line="276" w:lineRule="auto"/>
-        <w:rPr>
-          <w:rFonts w:ascii="Arial" w:hAnsi="Arial" w:cs="Arial"/>
-        </w:rPr>
-      </w:pPr>
-      <w:r>
-        <w:rPr>
-          <w:rFonts w:ascii="Arial" w:hAnsi="Arial" w:cs="Arial"/>
-        </w:rPr>
-        <w:t xml:space="preserve">Initial checks were performed on duplicated values, which none of the datasets included. </w:t>
+        <w:jc w:val="both"/>
+        <w:rPr>
+          <w:rFonts w:ascii="Arial" w:hAnsi="Arial" w:cs="Arial"/>
+        </w:rPr>
+      </w:pPr>
+      <w:r>
+        <w:rPr>
+          <w:rFonts w:ascii="Arial" w:hAnsi="Arial" w:cs="Arial"/>
+        </w:rPr>
+        <w:t>Initial checks were performed on duplicated values</w:t>
+      </w:r>
+      <w:r>
+        <w:rPr>
+          <w:rFonts w:ascii="Arial" w:hAnsi="Arial" w:cs="Arial"/>
+        </w:rPr>
+        <w:t xml:space="preserve"> to ensure they do not exist in any of the dataset</w:t>
+      </w:r>
+      <w:r>
+        <w:rPr>
+          <w:rFonts w:ascii="Arial" w:hAnsi="Arial" w:cs="Arial"/>
+        </w:rPr>
+        <w:t xml:space="preserve">. </w:t>
       </w:r>
       <w:r>
         <w:rPr>
@@ -5501,6 +5539,7 @@
     <w:p>
       <w:pPr>
         <w:spacing w:after="60" w:line="276" w:lineRule="auto"/>
+        <w:jc w:val="both"/>
         <w:rPr>
           <w:rFonts w:ascii="Arial" w:hAnsi="Arial" w:cs="Arial"/>
         </w:rPr>
@@ -5509,6 +5548,7 @@
     <w:p>
       <w:pPr>
         <w:spacing w:after="60" w:line="276" w:lineRule="auto"/>
+        <w:jc w:val="both"/>
         <w:rPr>
           <w:rFonts w:ascii="Arial" w:hAnsi="Arial" w:cs="Arial"/>
         </w:rPr>
@@ -5535,7 +5575,19 @@
         <w:rPr>
           <w:rFonts w:ascii="Arial" w:hAnsi="Arial" w:cs="Arial"/>
         </w:rPr>
-        <w:t xml:space="preserve"> were performed</w:t>
+        <w:t xml:space="preserve"> were </w:t>
+      </w:r>
+      <w:r>
+        <w:rPr>
+          <w:rFonts w:ascii="Arial" w:hAnsi="Arial" w:cs="Arial"/>
+        </w:rPr>
+        <w:t xml:space="preserve">also </w:t>
+      </w:r>
+      <w:r>
+        <w:rPr>
+          <w:rFonts w:ascii="Arial" w:hAnsi="Arial" w:cs="Arial"/>
+        </w:rPr>
+        <w:t>performed</w:t>
       </w:r>
       <w:r>
         <w:rPr>
@@ -5655,14 +5707,35 @@
     <w:p>
       <w:pPr>
         <w:spacing w:after="60" w:line="276" w:lineRule="auto"/>
-        <w:rPr>
-          <w:rFonts w:ascii="Arial" w:hAnsi="Arial" w:cs="Arial"/>
-        </w:rPr>
-      </w:pPr>
+        <w:jc w:val="both"/>
+        <w:rPr>
+          <w:rFonts w:ascii="Arial" w:hAnsi="Arial" w:cs="Arial"/>
+        </w:rPr>
+      </w:pPr>
+    </w:p>
+    <w:p>
+      <w:pPr>
+        <w:pStyle w:val="Heading3"/>
+        <w:jc w:val="both"/>
+      </w:pPr>
+      <w:r>
+        <w:lastRenderedPageBreak/>
+        <w:t xml:space="preserve">Tidy </w:t>
+      </w:r>
+      <w:r>
+        <w:t>F</w:t>
+      </w:r>
+      <w:r>
+        <w:t>orm</w:t>
+      </w:r>
+      <w:r>
+        <w:t xml:space="preserve"> Conversion</w:t>
+      </w:r>
     </w:p>
     <w:p>
       <w:pPr>
         <w:spacing w:after="60" w:line="276" w:lineRule="auto"/>
+        <w:jc w:val="both"/>
         <w:rPr>
           <w:rFonts w:ascii="Arial" w:hAnsi="Arial" w:cs="Arial"/>
         </w:rPr>
@@ -5683,19 +5756,7 @@
         <w:rPr>
           <w:rFonts w:ascii="Arial" w:hAnsi="Arial" w:cs="Arial"/>
         </w:rPr>
-        <w:t xml:space="preserve"> dataset was </w:t>
-      </w:r>
-      <w:r>
-        <w:rPr>
-          <w:rFonts w:ascii="Arial" w:hAnsi="Arial" w:cs="Arial"/>
-        </w:rPr>
-        <w:t xml:space="preserve">also </w:t>
-      </w:r>
-      <w:r>
-        <w:rPr>
-          <w:rFonts w:ascii="Arial" w:hAnsi="Arial" w:cs="Arial"/>
-        </w:rPr>
-        <w:t>reshaped by separating the state information from the county information. For example, “</w:t>
+        <w:t xml:space="preserve"> dataset was reshaped by separating the state information from the county information. For example, “</w:t>
       </w:r>
       <w:r>
         <w:rPr>
@@ -5727,6 +5788,15 @@
         </w:rPr>
         <w:t xml:space="preserve"> </w:t>
       </w:r>
+    </w:p>
+    <w:p>
+      <w:pPr>
+        <w:spacing w:after="60" w:line="276" w:lineRule="auto"/>
+        <w:jc w:val="both"/>
+        <w:rPr>
+          <w:rFonts w:ascii="Arial" w:hAnsi="Arial" w:cs="Arial"/>
+        </w:rPr>
+      </w:pPr>
       <w:r>
         <w:rPr>
           <w:rFonts w:ascii="Arial" w:hAnsi="Arial" w:cs="Arial"/>
@@ -5809,6 +5879,7 @@
     <w:p>
       <w:pPr>
         <w:spacing w:after="60" w:line="276" w:lineRule="auto"/>
+        <w:jc w:val="both"/>
         <w:rPr>
           <w:rFonts w:ascii="Arial" w:hAnsi="Arial" w:cs="Arial"/>
         </w:rPr>
@@ -5817,6 +5888,7 @@
     <w:p>
       <w:pPr>
         <w:pStyle w:val="Heading3"/>
+        <w:jc w:val="both"/>
       </w:pPr>
       <w:bookmarkStart w:id="5" w:name="_Toc112968258"/>
       <w:r>
@@ -5836,27 +5908,16 @@
     <w:p>
       <w:pPr>
         <w:spacing w:after="60" w:line="276" w:lineRule="auto"/>
-        <w:rPr>
-          <w:rFonts w:ascii="Arial" w:hAnsi="Arial" w:cs="Arial"/>
-        </w:rPr>
-      </w:pPr>
-      <w:r>
-        <w:rPr>
-          <w:rFonts w:ascii="Arial" w:hAnsi="Arial" w:cs="Arial"/>
-        </w:rPr>
-        <w:t>To</w:t>
-      </w:r>
-      <w:r>
-        <w:rPr>
-          <w:rFonts w:ascii="Arial" w:hAnsi="Arial" w:cs="Arial"/>
-        </w:rPr>
-        <w:t xml:space="preserve"> gain a better understanding of the datasets</w:t>
-      </w:r>
-      <w:r>
-        <w:rPr>
-          <w:rFonts w:ascii="Arial" w:hAnsi="Arial" w:cs="Arial"/>
-        </w:rPr>
-        <w:t xml:space="preserve">, </w:t>
+        <w:jc w:val="both"/>
+        <w:rPr>
+          <w:rFonts w:ascii="Arial" w:hAnsi="Arial" w:cs="Arial"/>
+        </w:rPr>
+      </w:pPr>
+      <w:r>
+        <w:rPr>
+          <w:rFonts w:ascii="Arial" w:hAnsi="Arial" w:cs="Arial"/>
+        </w:rPr>
+        <w:t xml:space="preserve">To gain a better understanding of the datasets, </w:t>
       </w:r>
       <w:r>
         <w:rPr>
@@ -5987,6 +6048,7 @@
           <w:numId w:val="13"/>
         </w:numPr>
         <w:spacing w:after="60" w:line="276" w:lineRule="auto"/>
+        <w:jc w:val="both"/>
         <w:rPr>
           <w:rFonts w:ascii="Arial" w:hAnsi="Arial" w:cs="Arial"/>
         </w:rPr>
@@ -6042,6 +6104,7 @@
           <w:numId w:val="13"/>
         </w:numPr>
         <w:spacing w:after="60" w:line="276" w:lineRule="auto"/>
+        <w:jc w:val="both"/>
         <w:rPr>
           <w:rFonts w:ascii="Arial" w:hAnsi="Arial" w:cs="Arial"/>
         </w:rPr>
@@ -6164,302 +6227,298 @@
     <w:p>
       <w:pPr>
         <w:spacing w:after="60" w:line="276" w:lineRule="auto"/>
-        <w:rPr>
-          <w:rFonts w:ascii="Arial" w:hAnsi="Arial" w:cs="Arial"/>
-        </w:rPr>
-      </w:pPr>
+        <w:jc w:val="both"/>
+        <w:rPr>
+          <w:rFonts w:ascii="Arial" w:hAnsi="Arial" w:cs="Arial"/>
+        </w:rPr>
+      </w:pPr>
+    </w:p>
+    <w:p>
+      <w:pPr>
+        <w:pStyle w:val="Heading3"/>
+        <w:jc w:val="both"/>
+      </w:pPr>
+      <w:r>
+        <w:t>Sense Checking</w:t>
+      </w:r>
     </w:p>
     <w:p>
       <w:pPr>
         <w:spacing w:after="60" w:line="276" w:lineRule="auto"/>
-        <w:rPr>
-          <w:rFonts w:ascii="Arial" w:hAnsi="Arial" w:cs="Arial"/>
-        </w:rPr>
-      </w:pPr>
-    </w:p>
-    <w:p>
-      <w:pPr>
-        <w:pStyle w:val="Heading3"/>
-      </w:pPr>
-      <w:r>
-        <w:t>Sense Checking</w:t>
+        <w:jc w:val="both"/>
+        <w:rPr>
+          <w:rFonts w:ascii="Arial" w:hAnsi="Arial" w:cs="Arial"/>
+        </w:rPr>
+      </w:pPr>
+      <w:r>
+        <w:rPr>
+          <w:rFonts w:ascii="Arial" w:hAnsi="Arial" w:cs="Arial"/>
+        </w:rPr>
+        <w:t xml:space="preserve">Sense checking was performed on the population dataset, where the total US national population at the </w:t>
+      </w:r>
+      <w:r>
+        <w:rPr>
+          <w:rFonts w:ascii="Arial" w:hAnsi="Arial" w:cs="Arial"/>
+        </w:rPr>
+        <w:t xml:space="preserve">mid-year 2015 </w:t>
+      </w:r>
+      <w:r>
+        <w:rPr>
+          <w:rFonts w:ascii="Arial" w:hAnsi="Arial" w:cs="Arial"/>
+        </w:rPr>
+        <w:t xml:space="preserve">was </w:t>
+      </w:r>
+      <w:r>
+        <w:rPr>
+          <w:rFonts w:ascii="Arial" w:hAnsi="Arial" w:cs="Arial"/>
+        </w:rPr>
+        <w:t>642 million</w:t>
+      </w:r>
+      <w:r>
+        <w:rPr>
+          <w:rFonts w:ascii="Arial" w:hAnsi="Arial" w:cs="Arial"/>
+        </w:rPr>
+        <w:t>.</w:t>
+      </w:r>
+      <w:r>
+        <w:rPr>
+          <w:rFonts w:ascii="Arial" w:hAnsi="Arial" w:cs="Arial"/>
+        </w:rPr>
+        <w:t xml:space="preserve"> </w:t>
+      </w:r>
+      <w:r>
+        <w:rPr>
+          <w:rFonts w:ascii="Arial" w:hAnsi="Arial" w:cs="Arial"/>
+        </w:rPr>
+        <w:t xml:space="preserve">However, </w:t>
+      </w:r>
+      <w:r>
+        <w:rPr>
+          <w:rFonts w:ascii="Arial" w:hAnsi="Arial" w:cs="Arial"/>
+        </w:rPr>
+        <w:t>b</w:t>
+      </w:r>
+      <w:r>
+        <w:rPr>
+          <w:rFonts w:ascii="Arial" w:hAnsi="Arial" w:cs="Arial"/>
+        </w:rPr>
+        <w:t xml:space="preserve">ased on the domain </w:t>
+      </w:r>
+      <w:r>
+        <w:rPr>
+          <w:rFonts w:ascii="Arial" w:hAnsi="Arial" w:cs="Arial"/>
+        </w:rPr>
+        <w:t>knowledge</w:t>
+      </w:r>
+      <w:r>
+        <w:rPr>
+          <w:rFonts w:ascii="Arial" w:hAnsi="Arial" w:cs="Arial"/>
+        </w:rPr>
+        <w:t>,</w:t>
+      </w:r>
+      <w:r>
+        <w:rPr>
+          <w:rFonts w:ascii="Arial" w:hAnsi="Arial" w:cs="Arial"/>
+        </w:rPr>
+        <w:t xml:space="preserve"> the population of the United States should be </w:t>
+      </w:r>
+      <w:r>
+        <w:rPr>
+          <w:rFonts w:ascii="Arial" w:hAnsi="Arial" w:cs="Arial"/>
+        </w:rPr>
+        <w:t>in the range of</w:t>
+      </w:r>
+      <w:r>
+        <w:rPr>
+          <w:rFonts w:ascii="Arial" w:hAnsi="Arial" w:cs="Arial"/>
+        </w:rPr>
+        <w:t xml:space="preserve"> 3</w:t>
+      </w:r>
+      <w:r>
+        <w:rPr>
+          <w:rFonts w:ascii="Arial" w:hAnsi="Arial" w:cs="Arial"/>
+        </w:rPr>
+        <w:t>0</w:t>
+      </w:r>
+      <w:r>
+        <w:rPr>
+          <w:rFonts w:ascii="Arial" w:hAnsi="Arial" w:cs="Arial"/>
+        </w:rPr>
+        <w:t xml:space="preserve">0 </w:t>
+      </w:r>
+      <w:r>
+        <w:rPr>
+          <w:rFonts w:ascii="Arial" w:hAnsi="Arial" w:cs="Arial"/>
+        </w:rPr>
+        <w:t xml:space="preserve">to 350 </w:t>
+      </w:r>
+      <w:r>
+        <w:rPr>
+          <w:rFonts w:ascii="Arial" w:hAnsi="Arial" w:cs="Arial"/>
+        </w:rPr>
+        <w:t xml:space="preserve">million. </w:t>
+      </w:r>
+      <w:r>
+        <w:rPr>
+          <w:rFonts w:ascii="Arial" w:hAnsi="Arial" w:cs="Arial"/>
+        </w:rPr>
+        <w:t>The</w:t>
+      </w:r>
+      <w:r>
+        <w:rPr>
+          <w:rFonts w:ascii="Arial" w:hAnsi="Arial" w:cs="Arial"/>
+        </w:rPr>
+        <w:t xml:space="preserve"> number in the population dataset </w:t>
+      </w:r>
+      <w:r>
+        <w:rPr>
+          <w:rFonts w:ascii="Arial" w:hAnsi="Arial" w:cs="Arial"/>
+        </w:rPr>
+        <w:t>appeared to be</w:t>
+      </w:r>
+      <w:r>
+        <w:rPr>
+          <w:rFonts w:ascii="Arial" w:hAnsi="Arial" w:cs="Arial"/>
+        </w:rPr>
+        <w:t xml:space="preserve"> doubled</w:t>
+      </w:r>
+      <w:r>
+        <w:rPr>
+          <w:rFonts w:ascii="Arial" w:hAnsi="Arial" w:cs="Arial"/>
+        </w:rPr>
+        <w:t xml:space="preserve"> in some way</w:t>
+      </w:r>
+      <w:r>
+        <w:rPr>
+          <w:rFonts w:ascii="Arial" w:hAnsi="Arial" w:cs="Arial"/>
+        </w:rPr>
+        <w:t>.</w:t>
+      </w:r>
+      <w:r>
+        <w:rPr>
+          <w:rFonts w:ascii="Arial" w:hAnsi="Arial" w:cs="Arial"/>
+        </w:rPr>
+        <w:t xml:space="preserve"> </w:t>
+      </w:r>
+      <w:r>
+        <w:rPr>
+          <w:rFonts w:ascii="Arial" w:hAnsi="Arial" w:cs="Arial"/>
+        </w:rPr>
+        <w:t>To resolve the uncertainty, death dataset was cross checked</w:t>
+      </w:r>
+      <w:r>
+        <w:rPr>
+          <w:rFonts w:ascii="Arial" w:hAnsi="Arial" w:cs="Arial"/>
+        </w:rPr>
+        <w:t>. T</w:t>
+      </w:r>
+      <w:r>
+        <w:rPr>
+          <w:rFonts w:ascii="Arial" w:hAnsi="Arial" w:cs="Arial"/>
+        </w:rPr>
+        <w:t>he number of stroke death and the stroke mortality rate was used to back solve the population for each county</w:t>
+      </w:r>
+      <w:r>
+        <w:rPr>
+          <w:rFonts w:ascii="Arial" w:hAnsi="Arial" w:cs="Arial"/>
+        </w:rPr>
+        <w:t xml:space="preserve">, which suggested the US </w:t>
+      </w:r>
+      <w:r>
+        <w:rPr>
+          <w:rFonts w:ascii="Arial" w:hAnsi="Arial" w:cs="Arial"/>
+        </w:rPr>
+        <w:t>national population</w:t>
+      </w:r>
+      <w:r>
+        <w:rPr>
+          <w:rFonts w:ascii="Arial" w:hAnsi="Arial" w:cs="Arial"/>
+        </w:rPr>
+        <w:t xml:space="preserve"> in 2015 was </w:t>
+      </w:r>
+      <w:r>
+        <w:rPr>
+          <w:rFonts w:ascii="Arial" w:hAnsi="Arial" w:cs="Arial"/>
+        </w:rPr>
+        <w:t>329 million</w:t>
+      </w:r>
+      <w:r>
+        <w:rPr>
+          <w:rFonts w:ascii="Arial" w:hAnsi="Arial" w:cs="Arial"/>
+        </w:rPr>
+        <w:t>. Therefore,</w:t>
+      </w:r>
+      <w:r>
+        <w:rPr>
+          <w:rFonts w:ascii="Arial" w:hAnsi="Arial" w:cs="Arial"/>
+        </w:rPr>
+        <w:t xml:space="preserve"> all</w:t>
+      </w:r>
+      <w:r>
+        <w:rPr>
+          <w:rFonts w:ascii="Arial" w:hAnsi="Arial" w:cs="Arial"/>
+        </w:rPr>
+        <w:t xml:space="preserve"> the </w:t>
+      </w:r>
+      <w:r>
+        <w:rPr>
+          <w:rFonts w:ascii="Arial" w:hAnsi="Arial" w:cs="Arial"/>
+        </w:rPr>
+        <w:t xml:space="preserve">county level </w:t>
+      </w:r>
+      <w:r>
+        <w:rPr>
+          <w:rFonts w:ascii="Arial" w:hAnsi="Arial" w:cs="Arial"/>
+        </w:rPr>
+        <w:t>data in the population dataset was halved</w:t>
+      </w:r>
+      <w:r>
+        <w:rPr>
+          <w:rFonts w:ascii="Arial" w:hAnsi="Arial" w:cs="Arial"/>
+        </w:rPr>
+        <w:t xml:space="preserve"> </w:t>
+      </w:r>
+      <w:r>
+        <w:rPr>
+          <w:rFonts w:ascii="Arial" w:hAnsi="Arial" w:cs="Arial"/>
+        </w:rPr>
+        <w:t>and</w:t>
+      </w:r>
+      <w:r>
+        <w:rPr>
+          <w:rFonts w:ascii="Arial" w:hAnsi="Arial" w:cs="Arial"/>
+        </w:rPr>
+        <w:t xml:space="preserve"> the total population </w:t>
+      </w:r>
+      <w:r>
+        <w:rPr>
+          <w:rFonts w:ascii="Arial" w:hAnsi="Arial" w:cs="Arial"/>
+        </w:rPr>
+        <w:t>was reduced to</w:t>
+      </w:r>
+      <w:r>
+        <w:rPr>
+          <w:rFonts w:ascii="Arial" w:hAnsi="Arial" w:cs="Arial"/>
+        </w:rPr>
+        <w:t xml:space="preserve"> 321 million, which is </w:t>
+      </w:r>
+      <w:r>
+        <w:rPr>
+          <w:rFonts w:ascii="Arial" w:hAnsi="Arial" w:cs="Arial"/>
+        </w:rPr>
+        <w:t xml:space="preserve">more </w:t>
+      </w:r>
+      <w:r>
+        <w:rPr>
+          <w:rFonts w:ascii="Arial" w:hAnsi="Arial" w:cs="Arial"/>
+        </w:rPr>
+        <w:t>consistent with the real world.</w:t>
       </w:r>
     </w:p>
     <w:p>
       <w:pPr>
         <w:spacing w:after="60" w:line="276" w:lineRule="auto"/>
-        <w:rPr>
-          <w:rFonts w:ascii="Arial" w:hAnsi="Arial" w:cs="Arial"/>
-        </w:rPr>
-      </w:pPr>
-      <w:r>
-        <w:rPr>
-          <w:rFonts w:ascii="Arial" w:hAnsi="Arial" w:cs="Arial"/>
-        </w:rPr>
-        <w:t xml:space="preserve">Sense checking was performed on the population dataset, where the total US national population at the </w:t>
-      </w:r>
-      <w:r>
-        <w:rPr>
-          <w:rFonts w:ascii="Arial" w:hAnsi="Arial" w:cs="Arial"/>
-        </w:rPr>
-        <w:t xml:space="preserve">mid-year 2015 </w:t>
-      </w:r>
-      <w:r>
-        <w:rPr>
-          <w:rFonts w:ascii="Arial" w:hAnsi="Arial" w:cs="Arial"/>
-        </w:rPr>
-        <w:t xml:space="preserve">was </w:t>
-      </w:r>
-      <w:r>
-        <w:rPr>
-          <w:rFonts w:ascii="Arial" w:hAnsi="Arial" w:cs="Arial"/>
-        </w:rPr>
-        <w:t>642 million</w:t>
-      </w:r>
-      <w:r>
-        <w:rPr>
-          <w:rFonts w:ascii="Arial" w:hAnsi="Arial" w:cs="Arial"/>
-        </w:rPr>
-        <w:t>.</w:t>
-      </w:r>
-      <w:r>
-        <w:rPr>
-          <w:rFonts w:ascii="Arial" w:hAnsi="Arial" w:cs="Arial"/>
-        </w:rPr>
-        <w:t xml:space="preserve"> </w:t>
-      </w:r>
-      <w:r>
-        <w:rPr>
-          <w:rFonts w:ascii="Arial" w:hAnsi="Arial" w:cs="Arial"/>
-        </w:rPr>
-        <w:t xml:space="preserve">However, </w:t>
-      </w:r>
-      <w:r>
-        <w:rPr>
-          <w:rFonts w:ascii="Arial" w:hAnsi="Arial" w:cs="Arial"/>
-        </w:rPr>
-        <w:t>b</w:t>
-      </w:r>
-      <w:r>
-        <w:rPr>
-          <w:rFonts w:ascii="Arial" w:hAnsi="Arial" w:cs="Arial"/>
-        </w:rPr>
-        <w:t xml:space="preserve">ased on the domain </w:t>
-      </w:r>
-      <w:r>
-        <w:rPr>
-          <w:rFonts w:ascii="Arial" w:hAnsi="Arial" w:cs="Arial"/>
-        </w:rPr>
-        <w:t>knowledge</w:t>
-      </w:r>
-      <w:r>
-        <w:rPr>
-          <w:rFonts w:ascii="Arial" w:hAnsi="Arial" w:cs="Arial"/>
-        </w:rPr>
-        <w:t>,</w:t>
-      </w:r>
-      <w:r>
-        <w:rPr>
-          <w:rFonts w:ascii="Arial" w:hAnsi="Arial" w:cs="Arial"/>
-        </w:rPr>
-        <w:t xml:space="preserve"> the population of the United States should be </w:t>
-      </w:r>
-      <w:r>
-        <w:rPr>
-          <w:rFonts w:ascii="Arial" w:hAnsi="Arial" w:cs="Arial"/>
-        </w:rPr>
-        <w:t>in the range of</w:t>
-      </w:r>
-      <w:r>
-        <w:rPr>
-          <w:rFonts w:ascii="Arial" w:hAnsi="Arial" w:cs="Arial"/>
-        </w:rPr>
-        <w:t xml:space="preserve"> 3</w:t>
-      </w:r>
-      <w:r>
-        <w:rPr>
-          <w:rFonts w:ascii="Arial" w:hAnsi="Arial" w:cs="Arial"/>
-        </w:rPr>
-        <w:t>0</w:t>
-      </w:r>
-      <w:r>
-        <w:rPr>
-          <w:rFonts w:ascii="Arial" w:hAnsi="Arial" w:cs="Arial"/>
-        </w:rPr>
-        <w:t xml:space="preserve">0 </w:t>
-      </w:r>
-      <w:r>
-        <w:rPr>
-          <w:rFonts w:ascii="Arial" w:hAnsi="Arial" w:cs="Arial"/>
-        </w:rPr>
-        <w:t xml:space="preserve">to 350 </w:t>
-      </w:r>
-      <w:r>
-        <w:rPr>
-          <w:rFonts w:ascii="Arial" w:hAnsi="Arial" w:cs="Arial"/>
-        </w:rPr>
-        <w:t xml:space="preserve">million. </w:t>
-      </w:r>
-      <w:r>
-        <w:rPr>
-          <w:rFonts w:ascii="Arial" w:hAnsi="Arial" w:cs="Arial"/>
-        </w:rPr>
-        <w:t>The</w:t>
-      </w:r>
-      <w:r>
-        <w:rPr>
-          <w:rFonts w:ascii="Arial" w:hAnsi="Arial" w:cs="Arial"/>
-        </w:rPr>
-        <w:t xml:space="preserve"> number in the population dataset </w:t>
-      </w:r>
-      <w:r>
-        <w:rPr>
-          <w:rFonts w:ascii="Arial" w:hAnsi="Arial" w:cs="Arial"/>
-        </w:rPr>
-        <w:t>appeared to be</w:t>
-      </w:r>
-      <w:r>
-        <w:rPr>
-          <w:rFonts w:ascii="Arial" w:hAnsi="Arial" w:cs="Arial"/>
-        </w:rPr>
-        <w:t xml:space="preserve"> doubled</w:t>
-      </w:r>
-      <w:r>
-        <w:rPr>
-          <w:rFonts w:ascii="Arial" w:hAnsi="Arial" w:cs="Arial"/>
-        </w:rPr>
-        <w:t xml:space="preserve"> in some way</w:t>
-      </w:r>
-      <w:r>
-        <w:rPr>
-          <w:rFonts w:ascii="Arial" w:hAnsi="Arial" w:cs="Arial"/>
-        </w:rPr>
-        <w:t>.</w:t>
-      </w:r>
-      <w:r>
-        <w:rPr>
-          <w:rFonts w:ascii="Arial" w:hAnsi="Arial" w:cs="Arial"/>
-        </w:rPr>
-        <w:t xml:space="preserve"> </w:t>
-      </w:r>
-      <w:r>
-        <w:rPr>
-          <w:rFonts w:ascii="Arial" w:hAnsi="Arial" w:cs="Arial"/>
-        </w:rPr>
-        <w:t>To resolve the uncertainty, death dataset was cross checked</w:t>
-      </w:r>
-      <w:r>
-        <w:rPr>
-          <w:rFonts w:ascii="Arial" w:hAnsi="Arial" w:cs="Arial"/>
-        </w:rPr>
-        <w:t>. T</w:t>
-      </w:r>
-      <w:r>
-        <w:rPr>
-          <w:rFonts w:ascii="Arial" w:hAnsi="Arial" w:cs="Arial"/>
-        </w:rPr>
-        <w:t>he number of stroke death and the stroke mortality rate was used to back solve the population for each county</w:t>
-      </w:r>
-      <w:r>
-        <w:rPr>
-          <w:rFonts w:ascii="Arial" w:hAnsi="Arial" w:cs="Arial"/>
-        </w:rPr>
-        <w:t xml:space="preserve">, which suggested the US </w:t>
-      </w:r>
-      <w:r>
-        <w:rPr>
-          <w:rFonts w:ascii="Arial" w:hAnsi="Arial" w:cs="Arial"/>
-        </w:rPr>
-        <w:t>national population</w:t>
-      </w:r>
-      <w:r>
-        <w:rPr>
-          <w:rFonts w:ascii="Arial" w:hAnsi="Arial" w:cs="Arial"/>
-        </w:rPr>
-        <w:t xml:space="preserve"> in 2015 was </w:t>
-      </w:r>
-      <w:r>
-        <w:rPr>
-          <w:rFonts w:ascii="Arial" w:hAnsi="Arial" w:cs="Arial"/>
-        </w:rPr>
-        <w:t>329 million</w:t>
-      </w:r>
-      <w:r>
-        <w:rPr>
-          <w:rFonts w:ascii="Arial" w:hAnsi="Arial" w:cs="Arial"/>
-        </w:rPr>
-        <w:t>. Therefore,</w:t>
-      </w:r>
-      <w:r>
-        <w:rPr>
-          <w:rFonts w:ascii="Arial" w:hAnsi="Arial" w:cs="Arial"/>
-        </w:rPr>
-        <w:t xml:space="preserve"> all</w:t>
-      </w:r>
-      <w:r>
-        <w:rPr>
-          <w:rFonts w:ascii="Arial" w:hAnsi="Arial" w:cs="Arial"/>
-        </w:rPr>
-        <w:t xml:space="preserve"> the </w:t>
-      </w:r>
-      <w:r>
-        <w:rPr>
-          <w:rFonts w:ascii="Arial" w:hAnsi="Arial" w:cs="Arial"/>
-        </w:rPr>
-        <w:t xml:space="preserve">county level </w:t>
-      </w:r>
-      <w:r>
-        <w:rPr>
-          <w:rFonts w:ascii="Arial" w:hAnsi="Arial" w:cs="Arial"/>
-        </w:rPr>
-        <w:t>data in the population dataset was halved</w:t>
-      </w:r>
-      <w:r>
-        <w:rPr>
-          <w:rFonts w:ascii="Arial" w:hAnsi="Arial" w:cs="Arial"/>
-        </w:rPr>
-        <w:t xml:space="preserve"> </w:t>
-      </w:r>
-      <w:r>
-        <w:rPr>
-          <w:rFonts w:ascii="Arial" w:hAnsi="Arial" w:cs="Arial"/>
-        </w:rPr>
-        <w:t>and</w:t>
-      </w:r>
-      <w:r>
-        <w:rPr>
-          <w:rFonts w:ascii="Arial" w:hAnsi="Arial" w:cs="Arial"/>
-        </w:rPr>
-        <w:t xml:space="preserve"> the total population </w:t>
-      </w:r>
-      <w:r>
-        <w:rPr>
-          <w:rFonts w:ascii="Arial" w:hAnsi="Arial" w:cs="Arial"/>
-        </w:rPr>
-        <w:t>was reduced to</w:t>
-      </w:r>
-      <w:r>
-        <w:rPr>
-          <w:rFonts w:ascii="Arial" w:hAnsi="Arial" w:cs="Arial"/>
-        </w:rPr>
-        <w:t xml:space="preserve"> 321 million, which is </w:t>
-      </w:r>
-      <w:r>
-        <w:rPr>
-          <w:rFonts w:ascii="Arial" w:hAnsi="Arial" w:cs="Arial"/>
-        </w:rPr>
-        <w:t xml:space="preserve">more </w:t>
-      </w:r>
-      <w:r>
-        <w:rPr>
-          <w:rFonts w:ascii="Arial" w:hAnsi="Arial" w:cs="Arial"/>
-        </w:rPr>
-        <w:t>consistent with the real world.</w:t>
-      </w:r>
-    </w:p>
-    <w:p>
-      <w:pPr>
-        <w:spacing w:after="60" w:line="276" w:lineRule="auto"/>
+        <w:jc w:val="both"/>
         <w:rPr>
           <w:rFonts w:ascii="Arial" w:hAnsi="Arial" w:cs="Arial"/>
         </w:rPr>
@@ -6469,62 +6528,1001 @@
       <w:pPr>
         <w:pStyle w:val="Heading2"/>
         <w:ind w:left="364"/>
-      </w:pPr>
-      <w:r>
-        <w:t>Manipulate and Cleanse the Data</w:t>
+        <w:jc w:val="both"/>
+      </w:pPr>
+      <w:r>
+        <w:t>Data</w:t>
+      </w:r>
+      <w:r>
+        <w:t xml:space="preserve"> M</w:t>
+      </w:r>
+      <w:r>
+        <w:t>anipulat</w:t>
+      </w:r>
+      <w:r>
+        <w:t>ion</w:t>
       </w:r>
     </w:p>
     <w:p>
       <w:pPr>
         <w:spacing w:after="60" w:line="276" w:lineRule="auto"/>
-        <w:rPr>
-          <w:rFonts w:ascii="Arial" w:hAnsi="Arial" w:cs="Arial"/>
-        </w:rPr>
-      </w:pPr>
-    </w:p>
+        <w:jc w:val="both"/>
+        <w:rPr>
+          <w:rFonts w:ascii="Arial" w:hAnsi="Arial" w:cs="Arial"/>
+          <w:lang w:val="en-US"/>
+        </w:rPr>
+      </w:pPr>
+      <w:r>
+        <w:rPr>
+          <w:rFonts w:ascii="Arial" w:hAnsi="Arial" w:cs="Arial"/>
+          <w:lang w:val="en-US"/>
+        </w:rPr>
+        <w:t>For the incidence dataset, e</w:t>
+      </w:r>
+      <w:r>
+        <w:rPr>
+          <w:rFonts w:ascii="Arial" w:hAnsi="Arial" w:cs="Arial"/>
+          <w:lang w:val="en-US"/>
+        </w:rPr>
+        <w:t xml:space="preserve">xpert opinion </w:t>
+      </w:r>
+      <w:r>
+        <w:rPr>
+          <w:rFonts w:ascii="Arial" w:hAnsi="Arial" w:cs="Arial"/>
+          <w:lang w:val="en-US"/>
+        </w:rPr>
+        <w:t xml:space="preserve">on the recent incidence trend </w:t>
+      </w:r>
+      <w:r>
+        <w:rPr>
+          <w:rFonts w:ascii="Arial" w:hAnsi="Arial" w:cs="Arial"/>
+          <w:lang w:val="en-US"/>
+        </w:rPr>
+        <w:t>was</w:t>
+      </w:r>
+      <w:r>
+        <w:rPr>
+          <w:rFonts w:ascii="Arial" w:hAnsi="Arial" w:cs="Arial"/>
+          <w:lang w:val="en-US"/>
+        </w:rPr>
+        <w:t xml:space="preserve"> </w:t>
+      </w:r>
+      <w:r>
+        <w:rPr>
+          <w:rFonts w:ascii="Arial" w:hAnsi="Arial" w:cs="Arial"/>
+          <w:lang w:val="en-US"/>
+        </w:rPr>
+        <w:t xml:space="preserve">adopted where “stable” was assumed </w:t>
+      </w:r>
+      <w:r>
+        <w:rPr>
+          <w:rFonts w:ascii="Arial" w:hAnsi="Arial" w:cs="Arial"/>
+          <w:lang w:val="en-US"/>
+        </w:rPr>
+        <w:t xml:space="preserve">for counties </w:t>
+      </w:r>
+      <w:r>
+        <w:rPr>
+          <w:rFonts w:ascii="Arial" w:hAnsi="Arial" w:cs="Arial"/>
+          <w:lang w:val="en-US"/>
+        </w:rPr>
+        <w:t xml:space="preserve">whose data was </w:t>
+      </w:r>
+      <w:r>
+        <w:rPr>
+          <w:rFonts w:ascii="Arial" w:hAnsi="Arial" w:cs="Arial"/>
+          <w:lang w:val="en-US"/>
+        </w:rPr>
+        <w:t>suppressed</w:t>
+      </w:r>
+      <w:r>
+        <w:rPr>
+          <w:rFonts w:ascii="Arial" w:hAnsi="Arial" w:cs="Arial"/>
+          <w:lang w:val="en-US"/>
+        </w:rPr>
+        <w:t>.</w:t>
+      </w:r>
+      <w:r>
+        <w:rPr>
+          <w:rFonts w:ascii="Arial" w:hAnsi="Arial" w:cs="Arial"/>
+          <w:lang w:val="en-US"/>
+        </w:rPr>
+        <w:t xml:space="preserve"> </w:t>
+      </w:r>
+      <w:r>
+        <w:rPr>
+          <w:rFonts w:ascii="Arial" w:hAnsi="Arial" w:cs="Arial"/>
+          <w:lang w:val="en-US"/>
+        </w:rPr>
+        <w:t xml:space="preserve">As a result, more than 90% the counties had a stable stroke incidence </w:t>
+      </w:r>
+      <w:r>
+        <w:rPr>
+          <w:rFonts w:ascii="Arial" w:hAnsi="Arial" w:cs="Arial"/>
+          <w:lang w:val="en-US"/>
+        </w:rPr>
+        <w:t>experience</w:t>
+      </w:r>
+      <w:r>
+        <w:rPr>
+          <w:rFonts w:ascii="Arial" w:hAnsi="Arial" w:cs="Arial"/>
+          <w:lang w:val="en-US"/>
+        </w:rPr>
+        <w:t>.</w:t>
+      </w:r>
+    </w:p>
+    <w:tbl>
+      <w:tblPr>
+        <w:tblStyle w:val="TableGrid"/>
+        <w:tblW w:w="0" w:type="auto"/>
+        <w:jc w:val="center"/>
+        <w:tblLook w:val="04A0" w:firstRow="1" w:lastRow="0" w:firstColumn="1" w:lastColumn="0" w:noHBand="0" w:noVBand="1"/>
+      </w:tblPr>
+      <w:tblGrid>
+        <w:gridCol w:w="1644"/>
+        <w:gridCol w:w="1644"/>
+        <w:gridCol w:w="1644"/>
+        <w:gridCol w:w="1644"/>
+      </w:tblGrid>
+      <w:tr>
+        <w:trPr>
+          <w:trHeight w:val="351"/>
+          <w:jc w:val="center"/>
+        </w:trPr>
+        <w:tc>
+          <w:tcPr>
+            <w:tcW w:w="1644" w:type="dxa"/>
+            <w:shd w:val="clear" w:color="auto" w:fill="1F3864" w:themeFill="accent1" w:themeFillShade="80"/>
+            <w:vAlign w:val="bottom"/>
+          </w:tcPr>
+          <w:p>
+            <w:pPr>
+              <w:spacing w:after="60" w:line="276" w:lineRule="auto"/>
+              <w:jc w:val="both"/>
+              <w:rPr>
+                <w:rFonts w:ascii="Arial" w:hAnsi="Arial" w:cs="Arial"/>
+                <w:color w:val="FFFFFF" w:themeColor="background1"/>
+                <w:sz w:val="20"/>
+                <w:szCs w:val="20"/>
+                <w:lang w:val="en-US"/>
+              </w:rPr>
+            </w:pPr>
+            <w:r>
+              <w:rPr>
+                <w:rFonts w:ascii="Arial" w:hAnsi="Arial" w:cs="Arial"/>
+                <w:color w:val="FFFFFF" w:themeColor="background1"/>
+                <w:sz w:val="20"/>
+                <w:szCs w:val="20"/>
+              </w:rPr>
+              <w:t>F</w:t>
+            </w:r>
+            <w:r>
+              <w:rPr>
+                <w:rFonts w:ascii="Arial" w:hAnsi="Arial" w:cs="Arial"/>
+                <w:color w:val="FFFFFF" w:themeColor="background1"/>
+                <w:sz w:val="20"/>
+                <w:szCs w:val="20"/>
+              </w:rPr>
+              <w:t>alling</w:t>
+            </w:r>
+          </w:p>
+        </w:tc>
+        <w:tc>
+          <w:tcPr>
+            <w:tcW w:w="1644" w:type="dxa"/>
+            <w:shd w:val="clear" w:color="auto" w:fill="1F3864" w:themeFill="accent1" w:themeFillShade="80"/>
+            <w:vAlign w:val="bottom"/>
+          </w:tcPr>
+          <w:p>
+            <w:pPr>
+              <w:spacing w:after="60" w:line="276" w:lineRule="auto"/>
+              <w:jc w:val="both"/>
+              <w:rPr>
+                <w:rFonts w:ascii="Arial" w:hAnsi="Arial" w:cs="Arial"/>
+                <w:color w:val="FFFFFF" w:themeColor="background1"/>
+                <w:sz w:val="20"/>
+                <w:szCs w:val="20"/>
+                <w:lang w:val="en-US"/>
+              </w:rPr>
+            </w:pPr>
+            <w:r>
+              <w:rPr>
+                <w:rFonts w:ascii="Arial" w:hAnsi="Arial" w:cs="Arial"/>
+                <w:color w:val="FFFFFF" w:themeColor="background1"/>
+                <w:sz w:val="20"/>
+                <w:szCs w:val="20"/>
+              </w:rPr>
+              <w:t>R</w:t>
+            </w:r>
+            <w:r>
+              <w:rPr>
+                <w:rFonts w:ascii="Arial" w:hAnsi="Arial" w:cs="Arial"/>
+                <w:color w:val="FFFFFF" w:themeColor="background1"/>
+                <w:sz w:val="20"/>
+                <w:szCs w:val="20"/>
+              </w:rPr>
+              <w:t>ising</w:t>
+            </w:r>
+          </w:p>
+        </w:tc>
+        <w:tc>
+          <w:tcPr>
+            <w:tcW w:w="1644" w:type="dxa"/>
+            <w:shd w:val="clear" w:color="auto" w:fill="1F3864" w:themeFill="accent1" w:themeFillShade="80"/>
+            <w:vAlign w:val="bottom"/>
+          </w:tcPr>
+          <w:p>
+            <w:pPr>
+              <w:spacing w:after="60" w:line="276" w:lineRule="auto"/>
+              <w:jc w:val="both"/>
+              <w:rPr>
+                <w:rFonts w:ascii="Arial" w:hAnsi="Arial" w:cs="Arial"/>
+                <w:color w:val="FFFFFF" w:themeColor="background1"/>
+                <w:sz w:val="20"/>
+                <w:szCs w:val="20"/>
+                <w:lang w:val="en-US"/>
+              </w:rPr>
+            </w:pPr>
+            <w:r>
+              <w:rPr>
+                <w:rFonts w:ascii="Arial" w:hAnsi="Arial" w:cs="Arial"/>
+                <w:color w:val="FFFFFF" w:themeColor="background1"/>
+                <w:sz w:val="20"/>
+                <w:szCs w:val="20"/>
+              </w:rPr>
+              <w:t>S</w:t>
+            </w:r>
+            <w:r>
+              <w:rPr>
+                <w:rFonts w:ascii="Arial" w:hAnsi="Arial" w:cs="Arial"/>
+                <w:color w:val="FFFFFF" w:themeColor="background1"/>
+                <w:sz w:val="20"/>
+                <w:szCs w:val="20"/>
+              </w:rPr>
+              <w:t>table</w:t>
+            </w:r>
+          </w:p>
+        </w:tc>
+        <w:tc>
+          <w:tcPr>
+            <w:tcW w:w="1644" w:type="dxa"/>
+            <w:shd w:val="clear" w:color="auto" w:fill="1F3864" w:themeFill="accent1" w:themeFillShade="80"/>
+            <w:vAlign w:val="bottom"/>
+          </w:tcPr>
+          <w:p>
+            <w:pPr>
+              <w:spacing w:after="60" w:line="276" w:lineRule="auto"/>
+              <w:jc w:val="both"/>
+              <w:rPr>
+                <w:rFonts w:ascii="Arial" w:hAnsi="Arial" w:cs="Arial"/>
+                <w:color w:val="FFFFFF" w:themeColor="background1"/>
+                <w:sz w:val="20"/>
+                <w:szCs w:val="20"/>
+              </w:rPr>
+            </w:pPr>
+            <w:r>
+              <w:rPr>
+                <w:rFonts w:ascii="Arial" w:hAnsi="Arial" w:cs="Arial"/>
+                <w:color w:val="FFFFFF" w:themeColor="background1"/>
+                <w:sz w:val="20"/>
+                <w:szCs w:val="20"/>
+              </w:rPr>
+              <w:t>Total</w:t>
+            </w:r>
+          </w:p>
+        </w:tc>
+      </w:tr>
+      <w:tr>
+        <w:trPr>
+          <w:trHeight w:val="351"/>
+          <w:jc w:val="center"/>
+        </w:trPr>
+        <w:tc>
+          <w:tcPr>
+            <w:tcW w:w="1644" w:type="dxa"/>
+            <w:vAlign w:val="bottom"/>
+          </w:tcPr>
+          <w:p>
+            <w:pPr>
+              <w:spacing w:after="60" w:line="276" w:lineRule="auto"/>
+              <w:jc w:val="both"/>
+              <w:rPr>
+                <w:rFonts w:ascii="Arial" w:hAnsi="Arial" w:cs="Arial"/>
+                <w:sz w:val="20"/>
+                <w:szCs w:val="20"/>
+                <w:lang w:val="en-US"/>
+              </w:rPr>
+            </w:pPr>
+            <w:r>
+              <w:rPr>
+                <w:rFonts w:ascii="Arial" w:hAnsi="Arial" w:cs="Arial"/>
+                <w:sz w:val="20"/>
+                <w:szCs w:val="20"/>
+                <w:lang w:val="en-US"/>
+              </w:rPr>
+              <w:t>200</w:t>
+            </w:r>
+          </w:p>
+        </w:tc>
+        <w:tc>
+          <w:tcPr>
+            <w:tcW w:w="1644" w:type="dxa"/>
+            <w:vAlign w:val="bottom"/>
+          </w:tcPr>
+          <w:p>
+            <w:pPr>
+              <w:spacing w:after="60" w:line="276" w:lineRule="auto"/>
+              <w:jc w:val="both"/>
+              <w:rPr>
+                <w:rFonts w:ascii="Arial" w:hAnsi="Arial" w:cs="Arial"/>
+                <w:sz w:val="20"/>
+                <w:szCs w:val="20"/>
+                <w:lang w:val="en-US"/>
+              </w:rPr>
+            </w:pPr>
+            <w:r>
+              <w:rPr>
+                <w:rFonts w:ascii="Arial" w:hAnsi="Arial" w:cs="Arial"/>
+                <w:sz w:val="20"/>
+                <w:szCs w:val="20"/>
+                <w:lang w:val="en-US"/>
+              </w:rPr>
+              <w:t>43</w:t>
+            </w:r>
+          </w:p>
+        </w:tc>
+        <w:tc>
+          <w:tcPr>
+            <w:tcW w:w="1644" w:type="dxa"/>
+            <w:vAlign w:val="bottom"/>
+          </w:tcPr>
+          <w:p>
+            <w:pPr>
+              <w:spacing w:after="60" w:line="276" w:lineRule="auto"/>
+              <w:jc w:val="both"/>
+              <w:rPr>
+                <w:rFonts w:ascii="Arial" w:hAnsi="Arial" w:cs="Arial"/>
+                <w:sz w:val="20"/>
+                <w:szCs w:val="20"/>
+                <w:lang w:val="en-US"/>
+              </w:rPr>
+            </w:pPr>
+            <w:r>
+              <w:rPr>
+                <w:rFonts w:ascii="Arial" w:hAnsi="Arial" w:cs="Arial"/>
+                <w:sz w:val="20"/>
+                <w:szCs w:val="20"/>
+                <w:lang w:val="en-US"/>
+              </w:rPr>
+              <w:t>2</w:t>
+            </w:r>
+            <w:r>
+              <w:rPr>
+                <w:rFonts w:ascii="Arial" w:hAnsi="Arial" w:cs="Arial"/>
+                <w:sz w:val="20"/>
+                <w:szCs w:val="20"/>
+                <w:lang w:val="en-US"/>
+              </w:rPr>
+              <w:t>,</w:t>
+            </w:r>
+            <w:r>
+              <w:rPr>
+                <w:rFonts w:ascii="Arial" w:hAnsi="Arial" w:cs="Arial"/>
+                <w:sz w:val="20"/>
+                <w:szCs w:val="20"/>
+                <w:lang w:val="en-US"/>
+              </w:rPr>
+              <w:t>898</w:t>
+            </w:r>
+          </w:p>
+        </w:tc>
+        <w:tc>
+          <w:tcPr>
+            <w:tcW w:w="1644" w:type="dxa"/>
+            <w:vAlign w:val="bottom"/>
+          </w:tcPr>
+          <w:p>
+            <w:pPr>
+              <w:spacing w:after="60" w:line="276" w:lineRule="auto"/>
+              <w:jc w:val="both"/>
+              <w:rPr>
+                <w:rFonts w:ascii="Arial" w:hAnsi="Arial" w:cs="Arial"/>
+                <w:sz w:val="20"/>
+                <w:szCs w:val="20"/>
+                <w:lang w:val="en-US"/>
+              </w:rPr>
+            </w:pPr>
+            <w:r>
+              <w:rPr>
+                <w:rFonts w:ascii="Arial" w:hAnsi="Arial" w:cs="Arial"/>
+                <w:sz w:val="20"/>
+                <w:szCs w:val="20"/>
+                <w:lang w:val="en-US"/>
+              </w:rPr>
+              <w:t>3,141</w:t>
+            </w:r>
+          </w:p>
+        </w:tc>
+      </w:tr>
+      <w:tr>
+        <w:trPr>
+          <w:trHeight w:val="351"/>
+          <w:jc w:val="center"/>
+        </w:trPr>
+        <w:tc>
+          <w:tcPr>
+            <w:tcW w:w="1644" w:type="dxa"/>
+            <w:vAlign w:val="bottom"/>
+          </w:tcPr>
+          <w:p>
+            <w:pPr>
+              <w:spacing w:after="60" w:line="276" w:lineRule="auto"/>
+              <w:jc w:val="both"/>
+              <w:rPr>
+                <w:rFonts w:ascii="Arial" w:hAnsi="Arial" w:cs="Arial"/>
+                <w:sz w:val="20"/>
+                <w:szCs w:val="20"/>
+                <w:lang w:val="en-US"/>
+              </w:rPr>
+            </w:pPr>
+            <w:r>
+              <w:rPr>
+                <w:rFonts w:ascii="Arial" w:hAnsi="Arial" w:cs="Arial"/>
+                <w:sz w:val="20"/>
+                <w:szCs w:val="20"/>
+              </w:rPr>
+              <w:t>6.4%</w:t>
+            </w:r>
+          </w:p>
+        </w:tc>
+        <w:tc>
+          <w:tcPr>
+            <w:tcW w:w="1644" w:type="dxa"/>
+            <w:vAlign w:val="bottom"/>
+          </w:tcPr>
+          <w:p>
+            <w:pPr>
+              <w:spacing w:after="60" w:line="276" w:lineRule="auto"/>
+              <w:jc w:val="both"/>
+              <w:rPr>
+                <w:rFonts w:ascii="Arial" w:hAnsi="Arial" w:cs="Arial"/>
+                <w:sz w:val="20"/>
+                <w:szCs w:val="20"/>
+                <w:lang w:val="en-US"/>
+              </w:rPr>
+            </w:pPr>
+            <w:r>
+              <w:rPr>
+                <w:rFonts w:ascii="Arial" w:hAnsi="Arial" w:cs="Arial"/>
+                <w:sz w:val="20"/>
+                <w:szCs w:val="20"/>
+              </w:rPr>
+              <w:t>1.4%</w:t>
+            </w:r>
+          </w:p>
+        </w:tc>
+        <w:tc>
+          <w:tcPr>
+            <w:tcW w:w="1644" w:type="dxa"/>
+            <w:vAlign w:val="bottom"/>
+          </w:tcPr>
+          <w:p>
+            <w:pPr>
+              <w:spacing w:after="60" w:line="276" w:lineRule="auto"/>
+              <w:jc w:val="both"/>
+              <w:rPr>
+                <w:rFonts w:ascii="Arial" w:hAnsi="Arial" w:cs="Arial"/>
+                <w:sz w:val="20"/>
+                <w:szCs w:val="20"/>
+                <w:lang w:val="en-US"/>
+              </w:rPr>
+            </w:pPr>
+            <w:r>
+              <w:rPr>
+                <w:rFonts w:ascii="Arial" w:hAnsi="Arial" w:cs="Arial"/>
+                <w:sz w:val="20"/>
+                <w:szCs w:val="20"/>
+              </w:rPr>
+              <w:t>92.3%</w:t>
+            </w:r>
+          </w:p>
+        </w:tc>
+        <w:tc>
+          <w:tcPr>
+            <w:tcW w:w="1644" w:type="dxa"/>
+            <w:vAlign w:val="bottom"/>
+          </w:tcPr>
+          <w:p>
+            <w:pPr>
+              <w:spacing w:after="60" w:line="276" w:lineRule="auto"/>
+              <w:jc w:val="both"/>
+              <w:rPr>
+                <w:rFonts w:ascii="Arial" w:hAnsi="Arial" w:cs="Arial"/>
+                <w:sz w:val="20"/>
+                <w:szCs w:val="20"/>
+              </w:rPr>
+            </w:pPr>
+            <w:r>
+              <w:rPr>
+                <w:rFonts w:ascii="Arial" w:hAnsi="Arial" w:cs="Arial"/>
+                <w:sz w:val="20"/>
+                <w:szCs w:val="20"/>
+              </w:rPr>
+              <w:t>100%</w:t>
+            </w:r>
+          </w:p>
+        </w:tc>
+      </w:tr>
+    </w:tbl>
     <w:p>
       <w:pPr>
         <w:spacing w:after="60" w:line="276" w:lineRule="auto"/>
-        <w:rPr>
-          <w:rFonts w:ascii="Arial" w:hAnsi="Arial" w:cs="Arial"/>
+        <w:jc w:val="both"/>
+        <w:rPr>
+          <w:rFonts w:ascii="Arial" w:hAnsi="Arial" w:cs="Arial"/>
+          <w:lang w:val="en-US"/>
         </w:rPr>
       </w:pPr>
     </w:p>
     <w:p>
       <w:pPr>
         <w:spacing w:after="60" w:line="276" w:lineRule="auto"/>
-        <w:rPr>
-          <w:rFonts w:ascii="Arial" w:hAnsi="Arial" w:cs="Arial"/>
-        </w:rPr>
-      </w:pPr>
+        <w:jc w:val="both"/>
+        <w:rPr>
+          <w:rFonts w:ascii="Arial" w:hAnsi="Arial" w:cs="Arial"/>
+          <w:lang w:val="en-US"/>
+        </w:rPr>
+      </w:pPr>
+      <w:r>
+        <w:rPr>
+          <w:rFonts w:ascii="Arial" w:hAnsi="Arial" w:cs="Arial"/>
+          <w:lang w:val="en-US"/>
+        </w:rPr>
+        <w:lastRenderedPageBreak/>
+        <w:t>As</w:t>
+      </w:r>
+      <w:r>
+        <w:rPr>
+          <w:rFonts w:ascii="Arial" w:hAnsi="Arial" w:cs="Arial"/>
+          <w:lang w:val="en-US"/>
+        </w:rPr>
+        <w:t xml:space="preserve"> “recent trend”</w:t>
+      </w:r>
+      <w:r>
+        <w:rPr>
+          <w:rFonts w:ascii="Arial" w:hAnsi="Arial" w:cs="Arial"/>
+          <w:lang w:val="en-US"/>
+        </w:rPr>
+        <w:t xml:space="preserve"> is a c</w:t>
+      </w:r>
+      <w:r>
+        <w:rPr>
+          <w:rFonts w:ascii="Arial" w:hAnsi="Arial" w:cs="Arial"/>
+          <w:lang w:val="en-US"/>
+        </w:rPr>
+        <w:t>ategorical variable</w:t>
+      </w:r>
+      <w:r>
+        <w:rPr>
+          <w:rFonts w:ascii="Arial" w:hAnsi="Arial" w:cs="Arial"/>
+          <w:lang w:val="en-US"/>
+        </w:rPr>
+        <w:t xml:space="preserve">, </w:t>
+      </w:r>
+      <w:r>
+        <w:rPr>
+          <w:rFonts w:ascii="Arial" w:hAnsi="Arial" w:cs="Arial"/>
+          <w:lang w:val="en-US"/>
+        </w:rPr>
+        <w:t>d</w:t>
+      </w:r>
+      <w:r>
+        <w:rPr>
+          <w:rFonts w:ascii="Arial" w:hAnsi="Arial" w:cs="Arial"/>
+          <w:lang w:val="en-US"/>
+        </w:rPr>
+        <w:t xml:space="preserve">ummy </w:t>
+      </w:r>
+      <w:r>
+        <w:rPr>
+          <w:rFonts w:ascii="Arial" w:hAnsi="Arial" w:cs="Arial"/>
+          <w:lang w:val="en-US"/>
+        </w:rPr>
+        <w:t>e</w:t>
+      </w:r>
+      <w:r>
+        <w:rPr>
+          <w:rFonts w:ascii="Arial" w:hAnsi="Arial" w:cs="Arial"/>
+          <w:lang w:val="en-US"/>
+        </w:rPr>
+        <w:t xml:space="preserve">ncoding </w:t>
+      </w:r>
+      <w:r>
+        <w:rPr>
+          <w:rFonts w:ascii="Arial" w:hAnsi="Arial" w:cs="Arial"/>
+          <w:lang w:val="en-US"/>
+        </w:rPr>
+        <w:t xml:space="preserve">is applied </w:t>
+      </w:r>
+      <w:r>
+        <w:rPr>
+          <w:rFonts w:ascii="Arial" w:hAnsi="Arial" w:cs="Arial"/>
+          <w:lang w:val="en-US"/>
+        </w:rPr>
+        <w:t>and</w:t>
+      </w:r>
+      <w:r>
+        <w:rPr>
+          <w:rFonts w:ascii="Arial" w:hAnsi="Arial" w:cs="Arial"/>
+          <w:lang w:val="en-US"/>
+        </w:rPr>
+        <w:t xml:space="preserve"> two more </w:t>
+      </w:r>
+      <w:r>
+        <w:rPr>
+          <w:rFonts w:ascii="Arial" w:hAnsi="Arial" w:cs="Arial"/>
+          <w:lang w:val="en-US"/>
+        </w:rPr>
+        <w:t xml:space="preserve">numerical </w:t>
+      </w:r>
+      <w:r>
+        <w:rPr>
+          <w:rFonts w:ascii="Arial" w:hAnsi="Arial" w:cs="Arial"/>
+          <w:lang w:val="en-US"/>
+        </w:rPr>
+        <w:t>variable</w:t>
+      </w:r>
+      <w:r>
+        <w:rPr>
+          <w:rFonts w:ascii="Arial" w:hAnsi="Arial" w:cs="Arial"/>
+          <w:lang w:val="en-US"/>
+        </w:rPr>
+        <w:t>s</w:t>
+      </w:r>
+      <w:r>
+        <w:rPr>
+          <w:rFonts w:ascii="Arial" w:hAnsi="Arial" w:cs="Arial"/>
+          <w:lang w:val="en-US"/>
+        </w:rPr>
+        <w:t xml:space="preserve"> </w:t>
+      </w:r>
+      <w:r>
+        <w:rPr>
+          <w:rFonts w:ascii="Arial" w:hAnsi="Arial" w:cs="Arial"/>
+          <w:lang w:val="en-US"/>
+        </w:rPr>
+        <w:t>(</w:t>
+      </w:r>
+      <w:r>
+        <w:rPr>
+          <w:rFonts w:ascii="Arial" w:hAnsi="Arial" w:cs="Arial"/>
+          <w:lang w:val="en-US"/>
+        </w:rPr>
+        <w:t>"</w:t>
+      </w:r>
+      <w:proofErr w:type="spellStart"/>
+      <w:r>
+        <w:rPr>
+          <w:rFonts w:ascii="Arial" w:hAnsi="Arial" w:cs="Arial"/>
+          <w:lang w:val="en-US"/>
+        </w:rPr>
+        <w:t>trend_falli</w:t>
+      </w:r>
+      <w:r>
+        <w:rPr>
+          <w:rFonts w:ascii="Arial" w:hAnsi="Arial" w:cs="Arial"/>
+          <w:lang w:val="en-US"/>
+        </w:rPr>
+        <w:t>ng</w:t>
+      </w:r>
+      <w:proofErr w:type="spellEnd"/>
+      <w:r>
+        <w:rPr>
+          <w:rFonts w:ascii="Arial" w:hAnsi="Arial" w:cs="Arial"/>
+          <w:lang w:val="en-US"/>
+        </w:rPr>
+        <w:t xml:space="preserve"> </w:t>
+      </w:r>
+      <w:r>
+        <w:rPr>
+          <w:rFonts w:ascii="Arial" w:hAnsi="Arial" w:cs="Arial"/>
+          <w:lang w:val="en-US"/>
+        </w:rPr>
+        <w:t>"</w:t>
+      </w:r>
+      <w:r>
+        <w:rPr>
+          <w:rFonts w:ascii="Arial" w:hAnsi="Arial" w:cs="Arial"/>
+          <w:lang w:val="en-US"/>
+        </w:rPr>
+        <w:t xml:space="preserve"> and “</w:t>
+      </w:r>
+      <w:proofErr w:type="spellStart"/>
+      <w:r>
+        <w:rPr>
+          <w:rFonts w:ascii="Arial" w:hAnsi="Arial" w:cs="Arial"/>
+          <w:lang w:val="en-US"/>
+        </w:rPr>
+        <w:t>trend_rising</w:t>
+      </w:r>
+      <w:proofErr w:type="spellEnd"/>
+      <w:r>
+        <w:rPr>
+          <w:rFonts w:ascii="Arial" w:hAnsi="Arial" w:cs="Arial"/>
+          <w:lang w:val="en-US"/>
+        </w:rPr>
+        <w:t>”) t</w:t>
+      </w:r>
+      <w:r>
+        <w:rPr>
+          <w:rFonts w:ascii="Arial" w:hAnsi="Arial" w:cs="Arial"/>
+          <w:lang w:val="en-US"/>
+        </w:rPr>
+        <w:t>aking a value of 1 or 0</w:t>
+      </w:r>
+      <w:r>
+        <w:rPr>
+          <w:rFonts w:ascii="Arial" w:hAnsi="Arial" w:cs="Arial"/>
+          <w:lang w:val="en-US"/>
+        </w:rPr>
+        <w:t xml:space="preserve"> </w:t>
+      </w:r>
+      <w:r>
+        <w:rPr>
+          <w:rFonts w:ascii="Arial" w:hAnsi="Arial" w:cs="Arial"/>
+          <w:lang w:val="en-US"/>
+        </w:rPr>
+        <w:t>were</w:t>
+      </w:r>
+      <w:r>
+        <w:rPr>
+          <w:rFonts w:ascii="Arial" w:hAnsi="Arial" w:cs="Arial"/>
+          <w:lang w:val="en-US"/>
+        </w:rPr>
+        <w:t xml:space="preserve"> introduced.</w:t>
+      </w:r>
+      <w:r>
+        <w:rPr>
+          <w:rFonts w:ascii="Arial" w:hAnsi="Arial" w:cs="Arial"/>
+          <w:lang w:val="en-US"/>
+        </w:rPr>
+        <w:t xml:space="preserve"> </w:t>
+      </w:r>
     </w:p>
     <w:p>
       <w:pPr>
         <w:spacing w:after="60" w:line="276" w:lineRule="auto"/>
-        <w:rPr>
-          <w:rFonts w:ascii="Arial" w:hAnsi="Arial" w:cs="Arial"/>
-        </w:rPr>
-      </w:pPr>
+        <w:jc w:val="both"/>
+        <w:rPr>
+          <w:rFonts w:ascii="Arial" w:hAnsi="Arial" w:cs="Arial"/>
+          <w:lang w:val="en-US"/>
+        </w:rPr>
+      </w:pPr>
+    </w:p>
+    <w:p>
+      <w:pPr>
+        <w:pStyle w:val="Heading2"/>
+        <w:ind w:left="364"/>
+        <w:jc w:val="both"/>
+      </w:pPr>
+      <w:r>
+        <w:t>Visualisation</w:t>
+      </w:r>
     </w:p>
     <w:p>
       <w:pPr>
         <w:spacing w:after="60" w:line="276" w:lineRule="auto"/>
-        <w:rPr>
-          <w:rFonts w:ascii="Arial" w:hAnsi="Arial" w:cs="Arial"/>
-        </w:rPr>
-      </w:pPr>
+        <w:jc w:val="both"/>
+        <w:rPr>
+          <w:rFonts w:ascii="Arial" w:hAnsi="Arial" w:cs="Arial" w:hint="eastAsia"/>
+        </w:rPr>
+      </w:pPr>
+      <w:r>
+        <w:rPr>
+          <w:rFonts w:ascii="Arial" w:hAnsi="Arial" w:cs="Arial"/>
+        </w:rPr>
+        <w:t xml:space="preserve">To view the </w:t>
+      </w:r>
+      <w:r>
+        <w:rPr>
+          <w:rFonts w:ascii="Arial" w:hAnsi="Arial" w:cs="Arial"/>
+        </w:rPr>
+        <w:t>completeness</w:t>
+      </w:r>
+      <w:r>
+        <w:rPr>
+          <w:rFonts w:ascii="Arial" w:hAnsi="Arial" w:cs="Arial"/>
+        </w:rPr>
+        <w:t xml:space="preserve"> </w:t>
+      </w:r>
+      <w:r>
+        <w:rPr>
+          <w:rFonts w:ascii="Arial" w:hAnsi="Arial" w:cs="Arial"/>
+        </w:rPr>
+        <w:t>of the dataset,</w:t>
+      </w:r>
+      <w:r>
+        <w:rPr>
+          <w:rFonts w:ascii="Arial" w:hAnsi="Arial" w:cs="Arial"/>
+        </w:rPr>
+        <w:t xml:space="preserve"> </w:t>
+      </w:r>
+      <w:r>
+        <w:rPr>
+          <w:rFonts w:ascii="Arial" w:hAnsi="Arial" w:cs="Arial"/>
+        </w:rPr>
+        <w:t xml:space="preserve">the </w:t>
+      </w:r>
+      <w:r>
+        <w:rPr>
+          <w:rFonts w:ascii="Arial" w:hAnsi="Arial" w:cs="Arial"/>
+        </w:rPr>
+        <w:t xml:space="preserve">number of counties for each state were shown in the </w:t>
+      </w:r>
+      <w:r>
+        <w:rPr>
+          <w:rFonts w:ascii="Arial" w:hAnsi="Arial" w:cs="Arial"/>
+        </w:rPr>
+        <w:t>bar plot</w:t>
+      </w:r>
+      <w:r>
+        <w:rPr>
+          <w:rFonts w:ascii="Arial" w:hAnsi="Arial" w:cs="Arial"/>
+        </w:rPr>
+        <w:t xml:space="preserve"> below. </w:t>
+      </w:r>
+      <w:r>
+        <w:rPr>
+          <w:rFonts w:ascii="Arial" w:hAnsi="Arial" w:cs="Arial"/>
+        </w:rPr>
+        <w:t>All 50 states and D</w:t>
+      </w:r>
+      <w:r>
+        <w:rPr>
+          <w:rFonts w:ascii="Arial" w:hAnsi="Arial" w:cs="Arial" w:hint="eastAsia"/>
+        </w:rPr>
+        <w:t>C</w:t>
+      </w:r>
+      <w:r>
+        <w:rPr>
+          <w:rFonts w:ascii="Arial" w:hAnsi="Arial" w:cs="Arial"/>
+        </w:rPr>
+        <w:t xml:space="preserve"> were included in the datasets where ma</w:t>
+      </w:r>
+      <w:r>
+        <w:rPr>
+          <w:rFonts w:ascii="Arial" w:hAnsi="Arial" w:cs="Arial"/>
+        </w:rPr>
+        <w:t xml:space="preserve">jority of the states </w:t>
+      </w:r>
+      <w:r>
+        <w:rPr>
+          <w:rFonts w:ascii="Arial" w:hAnsi="Arial" w:cs="Arial"/>
+        </w:rPr>
+        <w:t>contributed</w:t>
+      </w:r>
+      <w:r>
+        <w:rPr>
+          <w:rFonts w:ascii="Arial" w:hAnsi="Arial" w:cs="Arial"/>
+        </w:rPr>
+        <w:t xml:space="preserve"> </w:t>
+      </w:r>
+      <w:r>
+        <w:rPr>
+          <w:rFonts w:ascii="Arial" w:hAnsi="Arial" w:cs="Arial"/>
+        </w:rPr>
+        <w:t xml:space="preserve">around </w:t>
+      </w:r>
+      <w:r>
+        <w:rPr>
+          <w:rFonts w:ascii="Arial" w:hAnsi="Arial" w:cs="Arial"/>
+        </w:rPr>
+        <w:t xml:space="preserve">100 counties while Texas (TX) </w:t>
+      </w:r>
+      <w:r>
+        <w:rPr>
+          <w:rFonts w:ascii="Arial" w:hAnsi="Arial" w:cs="Arial"/>
+        </w:rPr>
+        <w:t>stood</w:t>
+      </w:r>
+      <w:r>
+        <w:rPr>
+          <w:rFonts w:ascii="Arial" w:hAnsi="Arial" w:cs="Arial"/>
+        </w:rPr>
+        <w:t xml:space="preserve"> out</w:t>
+      </w:r>
+      <w:r>
+        <w:rPr>
+          <w:rFonts w:ascii="Arial" w:hAnsi="Arial" w:cs="Arial"/>
+        </w:rPr>
+        <w:t xml:space="preserve"> by having </w:t>
+      </w:r>
+      <w:r>
+        <w:rPr>
+          <w:rFonts w:ascii="Arial" w:hAnsi="Arial" w:cs="Arial"/>
+        </w:rPr>
+        <w:t xml:space="preserve">more than 200 </w:t>
+      </w:r>
+      <w:r>
+        <w:rPr>
+          <w:rFonts w:ascii="Arial" w:hAnsi="Arial" w:cs="Arial"/>
+        </w:rPr>
+        <w:t xml:space="preserve">valid </w:t>
+      </w:r>
+      <w:r>
+        <w:rPr>
+          <w:rFonts w:ascii="Arial" w:hAnsi="Arial" w:cs="Arial"/>
+        </w:rPr>
+        <w:t>entries</w:t>
+      </w:r>
+      <w:r>
+        <w:rPr>
+          <w:rFonts w:ascii="Arial" w:hAnsi="Arial" w:cs="Arial"/>
+        </w:rPr>
+        <w:t>.</w:t>
+      </w:r>
     </w:p>
     <w:p>
       <w:pPr>
         <w:spacing w:after="60" w:line="276" w:lineRule="auto"/>
-        <w:rPr>
-          <w:rFonts w:ascii="Arial" w:hAnsi="Arial" w:cs="Arial"/>
-        </w:rPr>
-      </w:pPr>
+        <w:ind w:left="-567"/>
+        <w:jc w:val="both"/>
+        <w:rPr>
+          <w:rFonts w:ascii="Arial" w:hAnsi="Arial" w:cs="Arial"/>
+        </w:rPr>
+      </w:pPr>
+      <w:r>
+        <w:rPr>
+          <w:rFonts w:ascii="Arial" w:hAnsi="Arial" w:cs="Arial"/>
+        </w:rPr>
+        <w:drawing>
+          <wp:inline distT="0" distB="0" distL="0" distR="0" wp14:anchorId="0371D2A3" wp14:editId="77B71CB3">
+            <wp:extent cx="6647604" cy="3411941"/>
+            <wp:effectExtent l="0" t="0" r="1270" b="0"/>
+            <wp:docPr id="32" name="Picture 32"/>
+            <wp:cNvGraphicFramePr>
+              <a:graphicFrameLocks xmlns:a="http://schemas.openxmlformats.org/drawingml/2006/main" noChangeAspect="1"/>
+            </wp:cNvGraphicFramePr>
+            <a:graphic xmlns:a="http://schemas.openxmlformats.org/drawingml/2006/main">
+              <a:graphicData uri="http://schemas.openxmlformats.org/drawingml/2006/picture">
+                <pic:pic xmlns:pic="http://schemas.openxmlformats.org/drawingml/2006/picture">
+                  <pic:nvPicPr>
+                    <pic:cNvPr id="1" name=""/>
+                    <pic:cNvPicPr/>
+                  </pic:nvPicPr>
+                  <pic:blipFill rotWithShape="1">
+                    <a:blip r:embed="rId9"/>
+                    <a:srcRect t="3931"/>
+                    <a:stretch/>
+                  </pic:blipFill>
+                  <pic:spPr bwMode="auto">
+                    <a:xfrm>
+                      <a:off x="0" y="0"/>
+                      <a:ext cx="6678436" cy="3427766"/>
+                    </a:xfrm>
+                    <a:prstGeom prst="rect">
+                      <a:avLst/>
+                    </a:prstGeom>
+                    <a:ln>
+                      <a:noFill/>
+                    </a:ln>
+                    <a:extLst>
+                      <a:ext uri="{53640926-AAD7-44D8-BBD7-CCE9431645EC}">
+                        <a14:shadowObscured xmlns:a14="http://schemas.microsoft.com/office/drawing/2010/main"/>
+                      </a:ext>
+                    </a:extLst>
+                  </pic:spPr>
+                </pic:pic>
+              </a:graphicData>
+            </a:graphic>
+          </wp:inline>
+        </w:drawing>
+      </w:r>
     </w:p>
     <w:p>
       <w:pPr>
         <w:spacing w:after="60" w:line="276" w:lineRule="auto"/>
+        <w:jc w:val="both"/>
         <w:rPr>
           <w:rFonts w:ascii="Arial" w:hAnsi="Arial" w:cs="Arial"/>
         </w:rPr>
@@ -6533,39 +7531,186 @@
     <w:p>
       <w:pPr>
         <w:spacing w:after="60" w:line="276" w:lineRule="auto"/>
-        <w:rPr>
-          <w:rFonts w:ascii="Arial" w:hAnsi="Arial" w:cs="Arial"/>
-        </w:rPr>
-      </w:pPr>
+        <w:jc w:val="both"/>
+        <w:rPr>
+          <w:rFonts w:ascii="Arial" w:hAnsi="Arial" w:cs="Arial"/>
+        </w:rPr>
+      </w:pPr>
+      <w:r>
+        <w:rPr>
+          <w:rFonts w:ascii="Arial" w:hAnsi="Arial" w:cs="Arial"/>
+        </w:rPr>
+        <w:t xml:space="preserve">Another bar plot compares the </w:t>
+      </w:r>
+      <w:r>
+        <w:rPr>
+          <w:rFonts w:ascii="Arial" w:hAnsi="Arial" w:cs="Arial"/>
+        </w:rPr>
+        <w:t xml:space="preserve">stroke </w:t>
+      </w:r>
+      <w:r>
+        <w:rPr>
+          <w:rFonts w:ascii="Arial" w:hAnsi="Arial" w:cs="Arial"/>
+        </w:rPr>
+        <w:t>death</w:t>
+      </w:r>
+      <w:r>
+        <w:rPr>
+          <w:rFonts w:ascii="Arial" w:hAnsi="Arial" w:cs="Arial"/>
+        </w:rPr>
+        <w:t xml:space="preserve"> rates by state </w:t>
+      </w:r>
+      <w:r>
+        <w:rPr>
+          <w:rFonts w:ascii="Arial" w:hAnsi="Arial" w:cs="Arial"/>
+        </w:rPr>
+        <w:t>to</w:t>
+      </w:r>
+      <w:r>
+        <w:rPr>
+          <w:rFonts w:ascii="Arial" w:hAnsi="Arial" w:cs="Arial"/>
+        </w:rPr>
+        <w:t xml:space="preserve"> the average of the nation (US)</w:t>
+      </w:r>
+      <w:r>
+        <w:rPr>
+          <w:rFonts w:ascii="Arial" w:hAnsi="Arial" w:cs="Arial"/>
+        </w:rPr>
+        <w:t>.</w:t>
+      </w:r>
+      <w:r>
+        <w:rPr>
+          <w:rFonts w:ascii="Arial" w:hAnsi="Arial" w:cs="Arial"/>
+        </w:rPr>
+        <w:t xml:space="preserve"> It </w:t>
+      </w:r>
+      <w:r>
+        <w:rPr>
+          <w:rFonts w:ascii="Arial" w:hAnsi="Arial" w:cs="Arial"/>
+        </w:rPr>
+        <w:t>appears</w:t>
+      </w:r>
+      <w:r>
+        <w:rPr>
+          <w:rFonts w:ascii="Arial" w:hAnsi="Arial" w:cs="Arial"/>
+        </w:rPr>
+        <w:t xml:space="preserve"> that </w:t>
+      </w:r>
+      <w:r>
+        <w:rPr>
+          <w:rFonts w:ascii="Arial" w:hAnsi="Arial" w:cs="Arial"/>
+        </w:rPr>
+        <w:t xml:space="preserve">the average </w:t>
+      </w:r>
+      <w:r>
+        <w:rPr>
+          <w:rFonts w:ascii="Arial" w:hAnsi="Arial" w:cs="Arial"/>
+        </w:rPr>
+        <w:t xml:space="preserve">US </w:t>
+      </w:r>
+      <w:r>
+        <w:rPr>
+          <w:rFonts w:ascii="Arial" w:hAnsi="Arial" w:cs="Arial"/>
+        </w:rPr>
+        <w:t>stroke mortality rate</w:t>
+      </w:r>
+      <w:r>
+        <w:rPr>
+          <w:rFonts w:ascii="Arial" w:hAnsi="Arial" w:cs="Arial"/>
+        </w:rPr>
+        <w:t xml:space="preserve"> was around 41</w:t>
+      </w:r>
+      <w:r>
+        <w:rPr>
+          <w:rFonts w:ascii="Arial" w:hAnsi="Arial" w:cs="Arial"/>
+        </w:rPr>
+        <w:t xml:space="preserve"> </w:t>
+      </w:r>
+      <w:r>
+        <w:rPr>
+          <w:rFonts w:ascii="Arial" w:hAnsi="Arial" w:cs="Arial"/>
+        </w:rPr>
+        <w:t xml:space="preserve">per 100,000 </w:t>
+      </w:r>
+      <w:r>
+        <w:rPr>
+          <w:rFonts w:ascii="Arial" w:hAnsi="Arial" w:cs="Arial"/>
+        </w:rPr>
+        <w:t xml:space="preserve">population while </w:t>
+      </w:r>
+      <w:r>
+        <w:rPr>
+          <w:rFonts w:ascii="Arial" w:hAnsi="Arial" w:cs="Arial"/>
+        </w:rPr>
+        <w:t xml:space="preserve">the stroke mortality rates </w:t>
+      </w:r>
+      <w:r>
+        <w:rPr>
+          <w:rFonts w:ascii="Arial" w:hAnsi="Arial" w:cs="Arial"/>
+        </w:rPr>
+        <w:t xml:space="preserve">for </w:t>
+      </w:r>
+      <w:r>
+        <w:rPr>
+          <w:rFonts w:ascii="Arial" w:hAnsi="Arial" w:cs="Arial"/>
+        </w:rPr>
+        <w:t>most states</w:t>
+      </w:r>
+      <w:r>
+        <w:rPr>
+          <w:rFonts w:ascii="Arial" w:hAnsi="Arial" w:cs="Arial"/>
+        </w:rPr>
+        <w:t xml:space="preserve"> </w:t>
+      </w:r>
+      <w:r>
+        <w:rPr>
+          <w:rFonts w:ascii="Arial" w:hAnsi="Arial" w:cs="Arial"/>
+        </w:rPr>
+        <w:t>ranged from</w:t>
+      </w:r>
+      <w:r>
+        <w:rPr>
+          <w:rFonts w:ascii="Arial" w:hAnsi="Arial" w:cs="Arial"/>
+        </w:rPr>
+        <w:t xml:space="preserve"> 30 to 50 </w:t>
+      </w:r>
+      <w:r>
+        <w:rPr>
+          <w:rFonts w:ascii="Arial" w:hAnsi="Arial" w:cs="Arial"/>
+        </w:rPr>
+        <w:t>per 100,000 population in the year</w:t>
+      </w:r>
+      <w:r>
+        <w:rPr>
+          <w:rFonts w:ascii="Arial" w:hAnsi="Arial" w:cs="Arial"/>
+        </w:rPr>
+        <w:t xml:space="preserve"> of 2015.</w:t>
+      </w:r>
+      <w:r>
+        <w:rPr>
+          <w:rFonts w:ascii="Arial" w:hAnsi="Arial" w:cs="Arial"/>
+        </w:rPr>
+        <w:t xml:space="preserve"> Variance </w:t>
+      </w:r>
     </w:p>
     <w:p>
       <w:pPr>
         <w:spacing w:after="60" w:line="276" w:lineRule="auto"/>
-        <w:rPr>
-          <w:rFonts w:ascii="Arial" w:hAnsi="Arial" w:cs="Arial"/>
-        </w:rPr>
-      </w:pPr>
-    </w:p>
-    <w:p>
-      <w:pPr>
-        <w:spacing w:after="60" w:line="276" w:lineRule="auto"/>
-        <w:rPr>
-          <w:rFonts w:ascii="Arial" w:hAnsi="Arial" w:cs="Arial"/>
-          <w:lang w:val="en-US"/>
-        </w:rPr>
-      </w:pPr>
-      <w:r>
-        <w:rPr>
-          <w:rFonts w:ascii="Arial" w:hAnsi="Arial" w:cs="Arial"/>
-          <w:noProof/>
-          <w:lang w:val="en-US"/>
+        <w:jc w:val="both"/>
+        <w:rPr>
+          <w:rFonts w:ascii="Arial" w:hAnsi="Arial" w:cs="Arial"/>
+        </w:rPr>
+      </w:pPr>
+      <w:r>
+        <w:rPr>
+          <w:rFonts w:ascii="Arial" w:hAnsi="Arial" w:cs="Arial"/>
         </w:rPr>
         <w:lastRenderedPageBreak/>
         <w:drawing>
-          <wp:inline distT="0" distB="0" distL="0" distR="0" wp14:anchorId="20138173" wp14:editId="65524C3E">
-            <wp:extent cx="5486400" cy="3091180"/>
+          <wp:inline distT="0" distB="0" distL="0" distR="0" wp14:anchorId="4EDE70F5" wp14:editId="60D14DA0">
+            <wp:extent cx="5486400" cy="3017520"/>
             <wp:effectExtent l="0" t="0" r="0" b="0"/>
-            <wp:docPr id="11" name="Picture 11"/>
+            <wp:docPr id="33" name="Picture 33"/>
             <wp:cNvGraphicFramePr>
               <a:graphicFrameLocks xmlns:a="http://schemas.openxmlformats.org/drawingml/2006/main" noChangeAspect="1"/>
             </wp:cNvGraphicFramePr>
@@ -6577,7 +7722,7 @@
                     <pic:cNvPicPr/>
                   </pic:nvPicPr>
                   <pic:blipFill>
-                    <a:blip r:embed="rId9"/>
+                    <a:blip r:embed="rId10"/>
                     <a:stretch>
                       <a:fillRect/>
                     </a:stretch>
@@ -6585,7 +7730,7 @@
                   <pic:spPr>
                     <a:xfrm>
                       <a:off x="0" y="0"/>
-                      <a:ext cx="5486400" cy="3091180"/>
+                      <a:ext cx="5486400" cy="3017520"/>
                     </a:xfrm>
                     <a:prstGeom prst="rect">
                       <a:avLst/>
@@ -6601,6 +7746,1285 @@
     <w:p>
       <w:pPr>
         <w:spacing w:after="60" w:line="276" w:lineRule="auto"/>
+        <w:jc w:val="both"/>
+        <w:rPr>
+          <w:rFonts w:ascii="Arial" w:hAnsi="Arial" w:cs="Arial"/>
+        </w:rPr>
+      </w:pPr>
+    </w:p>
+    <w:p>
+      <w:pPr>
+        <w:spacing w:after="60" w:line="276" w:lineRule="auto"/>
+        <w:jc w:val="both"/>
+        <w:rPr>
+          <w:rFonts w:ascii="Arial" w:hAnsi="Arial" w:cs="Arial"/>
+          <w:lang w:val="en-US"/>
+        </w:rPr>
+      </w:pPr>
+    </w:p>
+    <w:p>
+      <w:pPr>
+        <w:pStyle w:val="Heading2"/>
+        <w:ind w:left="364"/>
+        <w:jc w:val="both"/>
+      </w:pPr>
+      <w:r>
+        <w:t>Final Dataset</w:t>
+      </w:r>
+    </w:p>
+    <w:p>
+      <w:pPr>
+        <w:spacing w:after="60" w:line="276" w:lineRule="auto"/>
+        <w:jc w:val="both"/>
+        <w:rPr>
+          <w:rFonts w:ascii="Arial" w:hAnsi="Arial" w:cs="Arial"/>
+        </w:rPr>
+      </w:pPr>
+      <w:r>
+        <w:rPr>
+          <w:rFonts w:ascii="Arial" w:hAnsi="Arial" w:cs="Arial"/>
+        </w:rPr>
+        <w:t>After the initial understanding and checking on each dataset, several steps were taken to reach the final dataset for the modelling purpose.</w:t>
+      </w:r>
+    </w:p>
+    <w:p>
+      <w:pPr>
+        <w:spacing w:after="60" w:line="276" w:lineRule="auto"/>
+        <w:jc w:val="both"/>
+        <w:rPr>
+          <w:rFonts w:ascii="Arial" w:hAnsi="Arial" w:cs="Arial"/>
+        </w:rPr>
+      </w:pPr>
+    </w:p>
+    <w:p>
+      <w:pPr>
+        <w:spacing w:after="60" w:line="276" w:lineRule="auto"/>
+        <w:jc w:val="both"/>
+        <w:rPr>
+          <w:rFonts w:ascii="Arial" w:hAnsi="Arial" w:cs="Arial"/>
+          <w:b/>
+          <w:bCs/>
+        </w:rPr>
+      </w:pPr>
+      <w:r>
+        <w:rPr>
+          <w:rFonts w:ascii="Arial" w:hAnsi="Arial" w:cs="Arial"/>
+          <w:b/>
+          <w:bCs/>
+        </w:rPr>
+        <w:t xml:space="preserve">Step 1 – </w:t>
+      </w:r>
+      <w:r>
+        <w:rPr>
+          <w:rFonts w:ascii="Arial" w:hAnsi="Arial" w:cs="Arial"/>
+          <w:b/>
+          <w:bCs/>
+        </w:rPr>
+        <w:t xml:space="preserve">Create </w:t>
+      </w:r>
+      <w:r>
+        <w:rPr>
+          <w:rFonts w:ascii="Arial" w:hAnsi="Arial" w:cs="Arial"/>
+          <w:b/>
+          <w:bCs/>
+        </w:rPr>
+        <w:t>Unique Key</w:t>
+      </w:r>
+    </w:p>
+    <w:p>
+      <w:pPr>
+        <w:spacing w:after="60" w:line="276" w:lineRule="auto"/>
+        <w:jc w:val="both"/>
+        <w:rPr>
+          <w:rFonts w:ascii="Arial" w:hAnsi="Arial" w:cs="Arial"/>
+        </w:rPr>
+      </w:pPr>
+      <w:r>
+        <w:rPr>
+          <w:rFonts w:ascii="Arial" w:hAnsi="Arial" w:cs="Arial"/>
+        </w:rPr>
+        <w:t xml:space="preserve">To join the 6 datasets into a final dataset for modelling, </w:t>
+      </w:r>
+      <w:r>
+        <w:rPr>
+          <w:rFonts w:ascii="Arial" w:hAnsi="Arial" w:cs="Arial"/>
+        </w:rPr>
+        <w:t xml:space="preserve">a </w:t>
+      </w:r>
+      <w:r>
+        <w:rPr>
+          <w:rFonts w:ascii="Arial" w:hAnsi="Arial" w:cs="Arial"/>
+        </w:rPr>
+        <w:t xml:space="preserve">5-digit </w:t>
+      </w:r>
+      <w:r>
+        <w:rPr>
+          <w:rFonts w:ascii="Arial" w:hAnsi="Arial" w:cs="Arial"/>
+        </w:rPr>
+        <w:t xml:space="preserve">FIPS was </w:t>
+      </w:r>
+      <w:r>
+        <w:rPr>
+          <w:rFonts w:ascii="Arial" w:hAnsi="Arial" w:cs="Arial"/>
+        </w:rPr>
+        <w:t>derived from the S</w:t>
+      </w:r>
+      <w:r>
+        <w:rPr>
+          <w:rFonts w:ascii="Arial" w:hAnsi="Arial" w:cs="Arial"/>
+        </w:rPr>
+        <w:t>tate</w:t>
+      </w:r>
+      <w:r>
+        <w:rPr>
+          <w:rFonts w:ascii="Arial" w:hAnsi="Arial" w:cs="Arial"/>
+        </w:rPr>
+        <w:t xml:space="preserve"> </w:t>
+      </w:r>
+      <w:r>
+        <w:rPr>
+          <w:rFonts w:ascii="Arial" w:hAnsi="Arial" w:cs="Arial"/>
+        </w:rPr>
+        <w:t>FIPS</w:t>
+      </w:r>
+      <w:r>
+        <w:rPr>
+          <w:rFonts w:ascii="Arial" w:hAnsi="Arial" w:cs="Arial"/>
+        </w:rPr>
+        <w:t xml:space="preserve"> and the C</w:t>
+      </w:r>
+      <w:r>
+        <w:rPr>
+          <w:rFonts w:ascii="Arial" w:hAnsi="Arial" w:cs="Arial"/>
+        </w:rPr>
+        <w:t>ounty</w:t>
+      </w:r>
+      <w:r>
+        <w:rPr>
+          <w:rFonts w:ascii="Arial" w:hAnsi="Arial" w:cs="Arial"/>
+        </w:rPr>
+        <w:t xml:space="preserve"> </w:t>
+      </w:r>
+      <w:r>
+        <w:rPr>
+          <w:rFonts w:ascii="Arial" w:hAnsi="Arial" w:cs="Arial"/>
+        </w:rPr>
+        <w:t>FIPS</w:t>
+      </w:r>
+      <w:r>
+        <w:rPr>
+          <w:rFonts w:ascii="Arial" w:hAnsi="Arial" w:cs="Arial"/>
+        </w:rPr>
+        <w:t xml:space="preserve"> </w:t>
+      </w:r>
+      <w:r>
+        <w:rPr>
+          <w:rFonts w:ascii="Arial" w:hAnsi="Arial" w:cs="Arial"/>
+        </w:rPr>
+        <w:t>in each dataset</w:t>
+      </w:r>
+      <w:r>
+        <w:rPr>
+          <w:rFonts w:ascii="Arial" w:hAnsi="Arial" w:cs="Arial"/>
+        </w:rPr>
+        <w:t xml:space="preserve"> and treated as the</w:t>
+      </w:r>
+      <w:r>
+        <w:rPr>
+          <w:rFonts w:ascii="Arial" w:hAnsi="Arial" w:cs="Arial"/>
+        </w:rPr>
+        <w:t xml:space="preserve"> unique key</w:t>
+      </w:r>
+      <w:r>
+        <w:rPr>
+          <w:rFonts w:ascii="Arial" w:hAnsi="Arial" w:cs="Arial"/>
+        </w:rPr>
+        <w:t>.</w:t>
+      </w:r>
+      <w:r>
+        <w:rPr>
+          <w:rFonts w:ascii="Arial" w:hAnsi="Arial" w:cs="Arial"/>
+        </w:rPr>
+        <w:t xml:space="preserve"> 6 datasets were </w:t>
+      </w:r>
+      <w:r>
+        <w:rPr>
+          <w:rFonts w:ascii="Arial" w:hAnsi="Arial" w:cs="Arial"/>
+        </w:rPr>
+        <w:t xml:space="preserve">then </w:t>
+      </w:r>
+      <w:r>
+        <w:rPr>
+          <w:rFonts w:ascii="Arial" w:hAnsi="Arial" w:cs="Arial"/>
+        </w:rPr>
+        <w:t xml:space="preserve">combined by </w:t>
+      </w:r>
+      <w:r>
+        <w:rPr>
+          <w:rFonts w:ascii="Arial" w:hAnsi="Arial" w:cs="Arial"/>
+        </w:rPr>
+        <w:t>applying</w:t>
+      </w:r>
+      <w:r>
+        <w:rPr>
+          <w:rFonts w:ascii="Arial" w:hAnsi="Arial" w:cs="Arial"/>
+        </w:rPr>
+        <w:t xml:space="preserve"> </w:t>
+      </w:r>
+      <w:r>
+        <w:rPr>
+          <w:rFonts w:ascii="Arial" w:hAnsi="Arial" w:cs="Arial"/>
+        </w:rPr>
+        <w:t>m</w:t>
+      </w:r>
+      <w:r>
+        <w:rPr>
+          <w:rFonts w:ascii="Arial" w:hAnsi="Arial" w:cs="Arial"/>
+        </w:rPr>
+        <w:t>utating join in sequence</w:t>
+      </w:r>
+      <w:r>
+        <w:rPr>
+          <w:rFonts w:ascii="Arial" w:hAnsi="Arial" w:cs="Arial"/>
+        </w:rPr>
+        <w:t>.</w:t>
+      </w:r>
+    </w:p>
+    <w:p>
+      <w:pPr>
+        <w:spacing w:after="60" w:line="276" w:lineRule="auto"/>
+        <w:jc w:val="both"/>
+        <w:rPr>
+          <w:rFonts w:ascii="Arial" w:hAnsi="Arial" w:cs="Arial"/>
+        </w:rPr>
+      </w:pPr>
+    </w:p>
+    <w:p>
+      <w:pPr>
+        <w:spacing w:after="60" w:line="276" w:lineRule="auto"/>
+        <w:jc w:val="both"/>
+        <w:rPr>
+          <w:rFonts w:ascii="Arial" w:hAnsi="Arial" w:cs="Arial"/>
+          <w:b/>
+          <w:bCs/>
+        </w:rPr>
+      </w:pPr>
+      <w:r>
+        <w:rPr>
+          <w:rFonts w:ascii="Arial" w:hAnsi="Arial" w:cs="Arial"/>
+          <w:b/>
+          <w:bCs/>
+        </w:rPr>
+        <w:t xml:space="preserve">Step 2 </w:t>
+      </w:r>
+      <w:r>
+        <w:rPr>
+          <w:rFonts w:ascii="Arial" w:hAnsi="Arial" w:cs="Arial"/>
+          <w:b/>
+          <w:bCs/>
+        </w:rPr>
+        <w:t>–</w:t>
+      </w:r>
+      <w:r>
+        <w:rPr>
+          <w:rFonts w:ascii="Arial" w:hAnsi="Arial" w:cs="Arial"/>
+          <w:b/>
+          <w:bCs/>
+        </w:rPr>
+        <w:t xml:space="preserve"> </w:t>
+      </w:r>
+      <w:r>
+        <w:rPr>
+          <w:rFonts w:ascii="Arial" w:hAnsi="Arial" w:cs="Arial"/>
+          <w:b/>
+          <w:bCs/>
+        </w:rPr>
+        <w:t>Check Missing Values</w:t>
+      </w:r>
+    </w:p>
+    <w:p>
+      <w:pPr>
+        <w:spacing w:after="60" w:line="276" w:lineRule="auto"/>
+        <w:jc w:val="both"/>
+        <w:rPr>
+          <w:rFonts w:ascii="Arial" w:hAnsi="Arial" w:cs="Arial"/>
+        </w:rPr>
+      </w:pPr>
+      <w:r>
+        <w:rPr>
+          <w:rFonts w:ascii="Arial" w:hAnsi="Arial" w:cs="Arial"/>
+        </w:rPr>
+        <w:t xml:space="preserve">Checks on missing values were performed on the combined dataset. </w:t>
+      </w:r>
+      <w:r>
+        <w:rPr>
+          <w:rFonts w:ascii="Arial" w:hAnsi="Arial" w:cs="Arial"/>
+        </w:rPr>
+        <w:t>In order to facilitate the</w:t>
+      </w:r>
+      <w:r>
+        <w:rPr>
+          <w:rFonts w:ascii="Arial" w:hAnsi="Arial" w:cs="Arial"/>
+        </w:rPr>
+        <w:t xml:space="preserve"> </w:t>
+      </w:r>
+      <w:r>
+        <w:rPr>
+          <w:rFonts w:ascii="Arial" w:hAnsi="Arial" w:cs="Arial"/>
+        </w:rPr>
+        <w:t>detection of missing values</w:t>
+      </w:r>
+      <w:r>
+        <w:rPr>
+          <w:rFonts w:ascii="Arial" w:hAnsi="Arial" w:cs="Arial"/>
+        </w:rPr>
+        <w:t>, all the</w:t>
+      </w:r>
+      <w:r>
+        <w:rPr>
+          <w:rFonts w:ascii="Arial" w:hAnsi="Arial" w:cs="Arial"/>
+        </w:rPr>
+        <w:t xml:space="preserve"> suppressed values "*" </w:t>
+      </w:r>
+      <w:r>
+        <w:rPr>
+          <w:rFonts w:ascii="Arial" w:hAnsi="Arial" w:cs="Arial"/>
+        </w:rPr>
+        <w:t>were converted</w:t>
+      </w:r>
+      <w:r>
+        <w:rPr>
+          <w:rFonts w:ascii="Arial" w:hAnsi="Arial" w:cs="Arial"/>
+        </w:rPr>
+        <w:t xml:space="preserve"> </w:t>
+      </w:r>
+      <w:r>
+        <w:rPr>
+          <w:rFonts w:ascii="Arial" w:hAnsi="Arial" w:cs="Arial"/>
+        </w:rPr>
+        <w:t xml:space="preserve">to </w:t>
+      </w:r>
+      <w:r>
+        <w:rPr>
+          <w:rFonts w:ascii="Arial" w:hAnsi="Arial" w:cs="Arial"/>
+        </w:rPr>
+        <w:t>NA</w:t>
+      </w:r>
+      <w:r>
+        <w:rPr>
+          <w:rFonts w:ascii="Arial" w:hAnsi="Arial" w:cs="Arial"/>
+        </w:rPr>
+        <w:t>.</w:t>
+      </w:r>
+      <w:r>
+        <w:rPr>
+          <w:rFonts w:ascii="Arial" w:hAnsi="Arial" w:cs="Arial"/>
+        </w:rPr>
+        <w:t xml:space="preserve"> </w:t>
+      </w:r>
+      <w:r>
+        <w:rPr>
+          <w:rFonts w:ascii="Arial" w:hAnsi="Arial" w:cs="Arial"/>
+        </w:rPr>
+        <w:t>As expected, missing values were observed in various features from each dataset</w:t>
+      </w:r>
+      <w:r>
+        <w:rPr>
+          <w:rFonts w:ascii="Arial" w:hAnsi="Arial" w:cs="Arial"/>
+        </w:rPr>
+        <w:t xml:space="preserve"> due to different reasons.</w:t>
+      </w:r>
+      <w:r>
+        <w:rPr>
+          <w:rFonts w:ascii="Arial" w:hAnsi="Arial" w:cs="Arial"/>
+        </w:rPr>
+        <w:t xml:space="preserve"> </w:t>
+      </w:r>
+    </w:p>
+    <w:tbl>
+      <w:tblPr>
+        <w:tblStyle w:val="TableGrid"/>
+        <w:tblW w:w="0" w:type="auto"/>
+        <w:jc w:val="center"/>
+        <w:tblLook w:val="04A0" w:firstRow="1" w:lastRow="0" w:firstColumn="1" w:lastColumn="0" w:noHBand="0" w:noVBand="1"/>
+      </w:tblPr>
+      <w:tblGrid>
+        <w:gridCol w:w="2405"/>
+        <w:gridCol w:w="6225"/>
+      </w:tblGrid>
+      <w:tr>
+        <w:trPr>
+          <w:trHeight w:val="335"/>
+          <w:jc w:val="center"/>
+        </w:trPr>
+        <w:tc>
+          <w:tcPr>
+            <w:tcW w:w="2405" w:type="dxa"/>
+            <w:shd w:val="clear" w:color="auto" w:fill="1F3864" w:themeFill="accent1" w:themeFillShade="80"/>
+            <w:vAlign w:val="center"/>
+          </w:tcPr>
+          <w:p>
+            <w:pPr>
+              <w:spacing w:line="276" w:lineRule="auto"/>
+              <w:jc w:val="both"/>
+              <w:rPr>
+                <w:rFonts w:ascii="Arial" w:hAnsi="Arial" w:cs="Arial"/>
+                <w:b/>
+                <w:bCs/>
+                <w:sz w:val="20"/>
+                <w:szCs w:val="20"/>
+              </w:rPr>
+            </w:pPr>
+            <w:r>
+              <w:rPr>
+                <w:rFonts w:ascii="Arial" w:hAnsi="Arial" w:cs="Arial"/>
+                <w:b/>
+                <w:bCs/>
+                <w:sz w:val="20"/>
+                <w:szCs w:val="20"/>
+              </w:rPr>
+              <w:t>Source of Missing Values</w:t>
+            </w:r>
+          </w:p>
+        </w:tc>
+        <w:tc>
+          <w:tcPr>
+            <w:tcW w:w="6225" w:type="dxa"/>
+            <w:shd w:val="clear" w:color="auto" w:fill="1F3864" w:themeFill="accent1" w:themeFillShade="80"/>
+            <w:vAlign w:val="center"/>
+          </w:tcPr>
+          <w:p>
+            <w:pPr>
+              <w:spacing w:line="276" w:lineRule="auto"/>
+              <w:jc w:val="both"/>
+              <w:rPr>
+                <w:rFonts w:ascii="Arial" w:hAnsi="Arial" w:cs="Arial"/>
+                <w:b/>
+                <w:bCs/>
+                <w:sz w:val="20"/>
+                <w:szCs w:val="20"/>
+              </w:rPr>
+            </w:pPr>
+            <w:r>
+              <w:rPr>
+                <w:rFonts w:ascii="Arial" w:hAnsi="Arial" w:cs="Arial"/>
+                <w:b/>
+                <w:bCs/>
+                <w:sz w:val="20"/>
+                <w:szCs w:val="20"/>
+              </w:rPr>
+              <w:t>Action</w:t>
+            </w:r>
+          </w:p>
+        </w:tc>
+      </w:tr>
+      <w:tr>
+        <w:trPr>
+          <w:trHeight w:val="793"/>
+          <w:jc w:val="center"/>
+        </w:trPr>
+        <w:tc>
+          <w:tcPr>
+            <w:tcW w:w="2405" w:type="dxa"/>
+            <w:vAlign w:val="center"/>
+          </w:tcPr>
+          <w:p>
+            <w:pPr>
+              <w:spacing w:line="276" w:lineRule="auto"/>
+              <w:jc w:val="both"/>
+              <w:rPr>
+                <w:rFonts w:ascii="Arial" w:hAnsi="Arial" w:cs="Arial"/>
+                <w:sz w:val="20"/>
+                <w:szCs w:val="20"/>
+              </w:rPr>
+            </w:pPr>
+            <w:r>
+              <w:rPr>
+                <w:rFonts w:ascii="Arial" w:hAnsi="Arial" w:cs="Arial"/>
+                <w:sz w:val="20"/>
+                <w:szCs w:val="20"/>
+              </w:rPr>
+              <w:t>Response variable – stroke death rate</w:t>
+            </w:r>
+          </w:p>
+        </w:tc>
+        <w:tc>
+          <w:tcPr>
+            <w:tcW w:w="6225" w:type="dxa"/>
+            <w:vAlign w:val="center"/>
+          </w:tcPr>
+          <w:p>
+            <w:pPr>
+              <w:spacing w:line="276" w:lineRule="auto"/>
+              <w:jc w:val="both"/>
+              <w:rPr>
+                <w:rFonts w:ascii="Arial" w:hAnsi="Arial" w:cs="Arial"/>
+                <w:sz w:val="20"/>
+                <w:szCs w:val="20"/>
+              </w:rPr>
+            </w:pPr>
+            <w:r>
+              <w:rPr>
+                <w:rFonts w:ascii="Arial" w:hAnsi="Arial" w:cs="Arial"/>
+                <w:sz w:val="20"/>
+                <w:szCs w:val="20"/>
+              </w:rPr>
+              <w:t xml:space="preserve">Counties without a response variable were </w:t>
+            </w:r>
+            <w:r>
+              <w:rPr>
+                <w:rFonts w:ascii="Arial" w:hAnsi="Arial" w:cs="Arial"/>
+                <w:sz w:val="20"/>
+                <w:szCs w:val="20"/>
+              </w:rPr>
+              <w:t>completely</w:t>
+            </w:r>
+            <w:r>
+              <w:rPr>
+                <w:rFonts w:ascii="Arial" w:hAnsi="Arial" w:cs="Arial"/>
+                <w:sz w:val="20"/>
+                <w:szCs w:val="20"/>
+              </w:rPr>
+              <w:t xml:space="preserve"> </w:t>
+            </w:r>
+            <w:r>
+              <w:rPr>
+                <w:rFonts w:ascii="Arial" w:hAnsi="Arial" w:cs="Arial"/>
+                <w:sz w:val="20"/>
+                <w:szCs w:val="20"/>
+              </w:rPr>
+              <w:t>removed from the dataset.</w:t>
+            </w:r>
+          </w:p>
+        </w:tc>
+      </w:tr>
+      <w:tr>
+        <w:trPr>
+          <w:trHeight w:val="793"/>
+          <w:jc w:val="center"/>
+        </w:trPr>
+        <w:tc>
+          <w:tcPr>
+            <w:tcW w:w="2405" w:type="dxa"/>
+            <w:vAlign w:val="center"/>
+          </w:tcPr>
+          <w:p>
+            <w:pPr>
+              <w:spacing w:line="276" w:lineRule="auto"/>
+              <w:jc w:val="both"/>
+              <w:rPr>
+                <w:rFonts w:ascii="Arial" w:hAnsi="Arial" w:cs="Arial"/>
+                <w:sz w:val="20"/>
+                <w:szCs w:val="20"/>
+              </w:rPr>
+            </w:pPr>
+            <w:r>
+              <w:rPr>
+                <w:rFonts w:ascii="Arial" w:hAnsi="Arial" w:cs="Arial"/>
+                <w:sz w:val="20"/>
+                <w:szCs w:val="20"/>
+              </w:rPr>
+              <w:t xml:space="preserve">The observation for </w:t>
+            </w:r>
+            <w:r>
+              <w:rPr>
+                <w:rFonts w:ascii="Arial" w:hAnsi="Arial" w:cs="Arial"/>
+                <w:sz w:val="20"/>
+                <w:szCs w:val="20"/>
+              </w:rPr>
+              <w:t>US</w:t>
+            </w:r>
+          </w:p>
+        </w:tc>
+        <w:tc>
+          <w:tcPr>
+            <w:tcW w:w="6225" w:type="dxa"/>
+            <w:vAlign w:val="center"/>
+          </w:tcPr>
+          <w:p>
+            <w:pPr>
+              <w:spacing w:line="276" w:lineRule="auto"/>
+              <w:jc w:val="both"/>
+              <w:rPr>
+                <w:rFonts w:ascii="Arial" w:hAnsi="Arial" w:cs="Arial"/>
+                <w:sz w:val="20"/>
+                <w:szCs w:val="20"/>
+              </w:rPr>
+            </w:pPr>
+            <w:r>
+              <w:rPr>
+                <w:rFonts w:ascii="Arial" w:hAnsi="Arial" w:cs="Arial"/>
+                <w:sz w:val="20"/>
+                <w:szCs w:val="20"/>
+              </w:rPr>
+              <w:t>The e</w:t>
+            </w:r>
+            <w:r>
+              <w:rPr>
+                <w:rFonts w:ascii="Arial" w:hAnsi="Arial" w:cs="Arial"/>
+                <w:sz w:val="20"/>
+                <w:szCs w:val="20"/>
+              </w:rPr>
+              <w:t xml:space="preserve">ntire US </w:t>
+            </w:r>
+            <w:r>
+              <w:rPr>
+                <w:rFonts w:ascii="Arial" w:hAnsi="Arial" w:cs="Arial"/>
+                <w:sz w:val="20"/>
+                <w:szCs w:val="20"/>
+              </w:rPr>
+              <w:t xml:space="preserve">observation </w:t>
+            </w:r>
+            <w:r>
+              <w:rPr>
+                <w:rFonts w:ascii="Arial" w:hAnsi="Arial" w:cs="Arial"/>
+                <w:sz w:val="20"/>
+                <w:szCs w:val="20"/>
+              </w:rPr>
+              <w:t>was removed</w:t>
+            </w:r>
+            <w:r>
+              <w:rPr>
+                <w:rFonts w:ascii="Arial" w:hAnsi="Arial" w:cs="Arial"/>
+                <w:sz w:val="20"/>
+                <w:szCs w:val="20"/>
+              </w:rPr>
+              <w:t xml:space="preserve"> because none of the social determinant datasets contain</w:t>
+            </w:r>
+            <w:r>
+              <w:rPr>
+                <w:rFonts w:ascii="Arial" w:hAnsi="Arial" w:cs="Arial"/>
+                <w:sz w:val="20"/>
+                <w:szCs w:val="20"/>
+              </w:rPr>
+              <w:t>ed</w:t>
+            </w:r>
+            <w:r>
+              <w:rPr>
+                <w:rFonts w:ascii="Arial" w:hAnsi="Arial" w:cs="Arial"/>
+                <w:sz w:val="20"/>
+                <w:szCs w:val="20"/>
+              </w:rPr>
+              <w:t xml:space="preserve"> information for "US".</w:t>
+            </w:r>
+          </w:p>
+        </w:tc>
+      </w:tr>
+      <w:tr>
+        <w:trPr>
+          <w:trHeight w:val="793"/>
+          <w:jc w:val="center"/>
+        </w:trPr>
+        <w:tc>
+          <w:tcPr>
+            <w:tcW w:w="2405" w:type="dxa"/>
+            <w:vAlign w:val="center"/>
+          </w:tcPr>
+          <w:p>
+            <w:pPr>
+              <w:spacing w:line="276" w:lineRule="auto"/>
+              <w:jc w:val="both"/>
+              <w:rPr>
+                <w:rFonts w:ascii="Arial" w:hAnsi="Arial" w:cs="Arial"/>
+                <w:sz w:val="20"/>
+                <w:szCs w:val="20"/>
+              </w:rPr>
+            </w:pPr>
+            <w:r>
+              <w:rPr>
+                <w:rFonts w:ascii="Arial" w:hAnsi="Arial" w:cs="Arial"/>
+                <w:sz w:val="20"/>
+                <w:szCs w:val="20"/>
+              </w:rPr>
+              <w:lastRenderedPageBreak/>
+              <w:t>Income</w:t>
+            </w:r>
+          </w:p>
+        </w:tc>
+        <w:tc>
+          <w:tcPr>
+            <w:tcW w:w="6225" w:type="dxa"/>
+            <w:vAlign w:val="center"/>
+          </w:tcPr>
+          <w:p>
+            <w:pPr>
+              <w:spacing w:line="276" w:lineRule="auto"/>
+              <w:jc w:val="both"/>
+              <w:rPr>
+                <w:rFonts w:ascii="Arial" w:hAnsi="Arial" w:cs="Arial"/>
+                <w:sz w:val="20"/>
+                <w:szCs w:val="20"/>
+                <w:lang w:val="en-US"/>
+              </w:rPr>
+            </w:pPr>
+            <w:r>
+              <w:rPr>
+                <w:rFonts w:ascii="Arial" w:hAnsi="Arial" w:cs="Arial"/>
+                <w:sz w:val="20"/>
+                <w:szCs w:val="20"/>
+              </w:rPr>
+              <w:t>Since only the median</w:t>
+            </w:r>
+            <w:r>
+              <w:rPr>
+                <w:rFonts w:ascii="Arial" w:hAnsi="Arial" w:cs="Arial"/>
+                <w:sz w:val="20"/>
+                <w:szCs w:val="20"/>
+              </w:rPr>
+              <w:t xml:space="preserve"> income for the whole population</w:t>
+            </w:r>
+            <w:r>
+              <w:rPr>
+                <w:rFonts w:ascii="Arial" w:hAnsi="Arial" w:cs="Arial"/>
+                <w:sz w:val="20"/>
+                <w:szCs w:val="20"/>
+              </w:rPr>
+              <w:t xml:space="preserve"> (</w:t>
+            </w:r>
+            <w:r>
+              <w:rPr>
+                <w:rFonts w:ascii="Arial" w:hAnsi="Arial" w:cs="Arial"/>
+                <w:sz w:val="20"/>
+                <w:szCs w:val="20"/>
+              </w:rPr>
+              <w:t>income_001</w:t>
+            </w:r>
+            <w:r>
+              <w:rPr>
+                <w:rFonts w:ascii="Arial" w:hAnsi="Arial" w:cs="Arial"/>
+                <w:sz w:val="20"/>
+                <w:szCs w:val="20"/>
+              </w:rPr>
+              <w:t>) was chosen for the preliminary model, missing values in other income variables were ignored.</w:t>
+            </w:r>
+          </w:p>
+        </w:tc>
+      </w:tr>
+      <w:tr>
+        <w:trPr>
+          <w:jc w:val="center"/>
+        </w:trPr>
+        <w:tc>
+          <w:tcPr>
+            <w:tcW w:w="2405" w:type="dxa"/>
+            <w:vAlign w:val="center"/>
+          </w:tcPr>
+          <w:p>
+            <w:pPr>
+              <w:spacing w:line="276" w:lineRule="auto"/>
+              <w:jc w:val="both"/>
+              <w:rPr>
+                <w:rFonts w:ascii="Arial" w:hAnsi="Arial" w:cs="Arial"/>
+                <w:sz w:val="20"/>
+                <w:szCs w:val="20"/>
+              </w:rPr>
+            </w:pPr>
+            <w:r>
+              <w:rPr>
+                <w:rFonts w:ascii="Arial" w:hAnsi="Arial" w:cs="Arial"/>
+                <w:sz w:val="20"/>
+                <w:szCs w:val="20"/>
+              </w:rPr>
+              <w:t>Nevada Data</w:t>
+            </w:r>
+          </w:p>
+        </w:tc>
+        <w:tc>
+          <w:tcPr>
+            <w:tcW w:w="6225" w:type="dxa"/>
+            <w:vAlign w:val="center"/>
+          </w:tcPr>
+          <w:p>
+            <w:pPr>
+              <w:spacing w:line="276" w:lineRule="auto"/>
+              <w:jc w:val="both"/>
+              <w:rPr>
+                <w:rFonts w:ascii="Arial" w:hAnsi="Arial" w:cs="Arial"/>
+                <w:sz w:val="20"/>
+                <w:szCs w:val="20"/>
+              </w:rPr>
+            </w:pPr>
+            <w:r>
+              <w:rPr>
+                <w:rFonts w:ascii="Arial" w:hAnsi="Arial" w:cs="Arial"/>
+                <w:sz w:val="20"/>
+                <w:szCs w:val="20"/>
+              </w:rPr>
+              <w:t>All Nevada observations were removed as they were not available in d</w:t>
+            </w:r>
+            <w:r>
+              <w:rPr>
+                <w:rFonts w:ascii="Arial" w:hAnsi="Arial" w:cs="Arial"/>
+                <w:sz w:val="20"/>
+                <w:szCs w:val="20"/>
+              </w:rPr>
+              <w:t>eath</w:t>
+            </w:r>
+            <w:r>
+              <w:rPr>
+                <w:rFonts w:ascii="Arial" w:hAnsi="Arial" w:cs="Arial"/>
+                <w:sz w:val="20"/>
+                <w:szCs w:val="20"/>
+              </w:rPr>
+              <w:t xml:space="preserve"> or incidence</w:t>
+            </w:r>
+            <w:r>
+              <w:rPr>
+                <w:rFonts w:ascii="Arial" w:hAnsi="Arial" w:cs="Arial"/>
+                <w:sz w:val="20"/>
+                <w:szCs w:val="20"/>
+              </w:rPr>
+              <w:t xml:space="preserve"> dataset</w:t>
+            </w:r>
+            <w:r>
+              <w:rPr>
+                <w:rFonts w:ascii="Arial" w:hAnsi="Arial" w:cs="Arial"/>
+                <w:sz w:val="20"/>
+                <w:szCs w:val="20"/>
+              </w:rPr>
+              <w:t>.</w:t>
+            </w:r>
+          </w:p>
+        </w:tc>
+      </w:tr>
+      <w:tr>
+        <w:trPr>
+          <w:jc w:val="center"/>
+        </w:trPr>
+        <w:tc>
+          <w:tcPr>
+            <w:tcW w:w="2405" w:type="dxa"/>
+            <w:vAlign w:val="center"/>
+          </w:tcPr>
+          <w:p>
+            <w:pPr>
+              <w:spacing w:line="276" w:lineRule="auto"/>
+              <w:jc w:val="both"/>
+              <w:rPr>
+                <w:rFonts w:ascii="Arial" w:hAnsi="Arial" w:cs="Arial"/>
+                <w:sz w:val="20"/>
+                <w:szCs w:val="20"/>
+              </w:rPr>
+            </w:pPr>
+            <w:r>
+              <w:rPr>
+                <w:rFonts w:ascii="Arial" w:hAnsi="Arial" w:cs="Arial"/>
+                <w:sz w:val="20"/>
+                <w:szCs w:val="20"/>
+              </w:rPr>
+              <w:t>Incidence</w:t>
+            </w:r>
+          </w:p>
+        </w:tc>
+        <w:tc>
+          <w:tcPr>
+            <w:tcW w:w="6225" w:type="dxa"/>
+            <w:vAlign w:val="center"/>
+          </w:tcPr>
+          <w:p>
+            <w:pPr>
+              <w:spacing w:line="276" w:lineRule="auto"/>
+              <w:jc w:val="both"/>
+              <w:rPr>
+                <w:rFonts w:ascii="Arial" w:hAnsi="Arial" w:cs="Arial"/>
+                <w:sz w:val="20"/>
+                <w:szCs w:val="20"/>
+              </w:rPr>
+            </w:pPr>
+            <w:r>
+              <w:rPr>
+                <w:rFonts w:ascii="Arial" w:hAnsi="Arial" w:cs="Arial"/>
+                <w:sz w:val="20"/>
+                <w:szCs w:val="20"/>
+              </w:rPr>
+              <w:t>Remove observations where both incidence</w:t>
+            </w:r>
+            <w:r>
+              <w:rPr>
+                <w:rFonts w:ascii="Arial" w:hAnsi="Arial" w:cs="Arial"/>
+                <w:sz w:val="20"/>
+                <w:szCs w:val="20"/>
+              </w:rPr>
+              <w:t xml:space="preserve"> </w:t>
+            </w:r>
+            <w:r>
+              <w:rPr>
+                <w:rFonts w:ascii="Arial" w:hAnsi="Arial" w:cs="Arial"/>
+                <w:sz w:val="20"/>
+                <w:szCs w:val="20"/>
+              </w:rPr>
+              <w:t>rate</w:t>
+            </w:r>
+            <w:r>
+              <w:rPr>
+                <w:rFonts w:ascii="Arial" w:hAnsi="Arial" w:cs="Arial"/>
+                <w:sz w:val="20"/>
+                <w:szCs w:val="20"/>
+              </w:rPr>
+              <w:t xml:space="preserve"> </w:t>
+            </w:r>
+            <w:r>
+              <w:rPr>
+                <w:rFonts w:ascii="Arial" w:hAnsi="Arial" w:cs="Arial"/>
+                <w:sz w:val="20"/>
+                <w:szCs w:val="20"/>
+              </w:rPr>
+              <w:t>and annual</w:t>
+            </w:r>
+            <w:r>
+              <w:rPr>
+                <w:rFonts w:ascii="Arial" w:hAnsi="Arial" w:cs="Arial"/>
+                <w:sz w:val="20"/>
+                <w:szCs w:val="20"/>
+              </w:rPr>
+              <w:t xml:space="preserve"> </w:t>
+            </w:r>
+            <w:r>
+              <w:rPr>
+                <w:rFonts w:ascii="Arial" w:hAnsi="Arial" w:cs="Arial"/>
+                <w:sz w:val="20"/>
+                <w:szCs w:val="20"/>
+              </w:rPr>
+              <w:t xml:space="preserve">count </w:t>
+            </w:r>
+            <w:r>
+              <w:rPr>
+                <w:rFonts w:ascii="Arial" w:hAnsi="Arial" w:cs="Arial"/>
+                <w:sz w:val="20"/>
+                <w:szCs w:val="20"/>
+              </w:rPr>
+              <w:t>were</w:t>
+            </w:r>
+            <w:r>
+              <w:rPr>
+                <w:rFonts w:ascii="Arial" w:hAnsi="Arial" w:cs="Arial"/>
+                <w:sz w:val="20"/>
+                <w:szCs w:val="20"/>
+              </w:rPr>
+              <w:t xml:space="preserve"> missing</w:t>
+            </w:r>
+            <w:r>
+              <w:rPr>
+                <w:rFonts w:ascii="Arial" w:hAnsi="Arial" w:cs="Arial"/>
+                <w:sz w:val="20"/>
+                <w:szCs w:val="20"/>
+              </w:rPr>
+              <w:t xml:space="preserve"> due to the </w:t>
+            </w:r>
+            <w:r>
+              <w:rPr>
+                <w:rFonts w:ascii="Arial" w:hAnsi="Arial" w:cs="Arial"/>
+                <w:sz w:val="20"/>
+                <w:szCs w:val="20"/>
+              </w:rPr>
+              <w:t>confidentiality</w:t>
+            </w:r>
+            <w:r>
+              <w:rPr>
+                <w:rFonts w:ascii="Arial" w:hAnsi="Arial" w:cs="Arial"/>
+                <w:sz w:val="20"/>
+                <w:szCs w:val="20"/>
+              </w:rPr>
+              <w:t>.</w:t>
+            </w:r>
+          </w:p>
+          <w:p>
+            <w:pPr>
+              <w:spacing w:line="276" w:lineRule="auto"/>
+              <w:jc w:val="both"/>
+              <w:rPr>
+                <w:rFonts w:ascii="Arial" w:hAnsi="Arial" w:cs="Arial"/>
+                <w:sz w:val="20"/>
+                <w:szCs w:val="20"/>
+              </w:rPr>
+            </w:pPr>
+          </w:p>
+          <w:p>
+            <w:pPr>
+              <w:spacing w:line="276" w:lineRule="auto"/>
+              <w:jc w:val="both"/>
+              <w:rPr>
+                <w:rFonts w:ascii="Arial" w:hAnsi="Arial" w:cs="Arial"/>
+                <w:sz w:val="20"/>
+                <w:szCs w:val="20"/>
+                <w:lang w:val="en-US"/>
+              </w:rPr>
+            </w:pPr>
+            <w:r>
+              <w:rPr>
+                <w:rFonts w:ascii="Arial" w:hAnsi="Arial" w:cs="Arial"/>
+                <w:sz w:val="20"/>
+                <w:szCs w:val="20"/>
+              </w:rPr>
+              <w:t>For t</w:t>
+            </w:r>
+            <w:r>
+              <w:rPr>
+                <w:rFonts w:ascii="Arial" w:hAnsi="Arial" w:cs="Arial"/>
+                <w:sz w:val="20"/>
+                <w:szCs w:val="20"/>
+              </w:rPr>
+              <w:t>he remaining missing values in the incidence rate</w:t>
+            </w:r>
+            <w:r>
+              <w:rPr>
+                <w:rFonts w:ascii="Arial" w:hAnsi="Arial" w:cs="Arial"/>
+                <w:sz w:val="20"/>
+                <w:szCs w:val="20"/>
+              </w:rPr>
+              <w:t>, t</w:t>
+            </w:r>
+            <w:r>
+              <w:rPr>
+                <w:rFonts w:ascii="Arial" w:hAnsi="Arial" w:cs="Arial"/>
+                <w:sz w:val="20"/>
+                <w:szCs w:val="20"/>
+              </w:rPr>
+              <w:t>he associated counts were less than 5</w:t>
+            </w:r>
+            <w:r>
+              <w:rPr>
+                <w:rFonts w:ascii="Arial" w:hAnsi="Arial" w:cs="Arial"/>
+                <w:sz w:val="20"/>
+                <w:szCs w:val="20"/>
+              </w:rPr>
+              <w:t>.</w:t>
+            </w:r>
+            <w:r>
+              <w:rPr>
+                <w:rFonts w:ascii="Arial" w:hAnsi="Arial" w:cs="Arial"/>
+                <w:sz w:val="20"/>
+                <w:szCs w:val="20"/>
+              </w:rPr>
+              <w:t xml:space="preserve"> </w:t>
+            </w:r>
+            <w:r>
+              <w:rPr>
+                <w:rFonts w:ascii="Arial" w:hAnsi="Arial" w:cs="Arial"/>
+                <w:sz w:val="20"/>
+                <w:szCs w:val="20"/>
+              </w:rPr>
+              <w:t xml:space="preserve">Therefore, those missing values were imputed by </w:t>
+            </w:r>
+            <w:r>
+              <w:rPr>
+                <w:rFonts w:ascii="Arial" w:hAnsi="Arial" w:cs="Arial"/>
+                <w:sz w:val="20"/>
+                <w:szCs w:val="20"/>
+                <w:lang w:val="en-US"/>
+              </w:rPr>
+              <w:t>substituting the NAs with 0</w:t>
+            </w:r>
+            <w:r>
+              <w:rPr>
+                <w:rFonts w:ascii="Arial" w:hAnsi="Arial" w:cs="Arial"/>
+                <w:sz w:val="20"/>
+                <w:szCs w:val="20"/>
+                <w:lang w:val="en-US"/>
+              </w:rPr>
+              <w:t>.</w:t>
+            </w:r>
+          </w:p>
+        </w:tc>
+      </w:tr>
+    </w:tbl>
+    <w:p>
+      <w:pPr>
+        <w:spacing w:after="60" w:line="276" w:lineRule="auto"/>
+        <w:jc w:val="both"/>
+        <w:rPr>
+          <w:rFonts w:ascii="Arial" w:hAnsi="Arial" w:cs="Arial"/>
+        </w:rPr>
+      </w:pPr>
+    </w:p>
+    <w:p>
+      <w:pPr>
+        <w:spacing w:after="60" w:line="276" w:lineRule="auto"/>
+        <w:jc w:val="both"/>
+        <w:rPr>
+          <w:rFonts w:ascii="Arial" w:hAnsi="Arial" w:cs="Arial"/>
+          <w:b/>
+          <w:bCs/>
+        </w:rPr>
+      </w:pPr>
+      <w:r>
+        <w:rPr>
+          <w:rFonts w:ascii="Arial" w:hAnsi="Arial" w:cs="Arial"/>
+          <w:b/>
+          <w:bCs/>
+        </w:rPr>
+        <w:t xml:space="preserve">Step 3 </w:t>
+      </w:r>
+      <w:r>
+        <w:rPr>
+          <w:rFonts w:ascii="Arial" w:hAnsi="Arial" w:cs="Arial"/>
+          <w:b/>
+          <w:bCs/>
+        </w:rPr>
+        <w:t>–</w:t>
+      </w:r>
+      <w:r>
+        <w:rPr>
+          <w:rFonts w:ascii="Arial" w:hAnsi="Arial" w:cs="Arial"/>
+          <w:b/>
+          <w:bCs/>
+        </w:rPr>
+        <w:t xml:space="preserve"> </w:t>
+      </w:r>
+      <w:r>
+        <w:rPr>
+          <w:rFonts w:ascii="Arial" w:hAnsi="Arial" w:cs="Arial"/>
+          <w:b/>
+          <w:bCs/>
+        </w:rPr>
+        <w:t>Generate Explanatory Variables</w:t>
+      </w:r>
+    </w:p>
+    <w:p>
+      <w:pPr>
+        <w:spacing w:after="60" w:line="276" w:lineRule="auto"/>
+        <w:jc w:val="both"/>
+        <w:rPr>
+          <w:rFonts w:ascii="Arial" w:hAnsi="Arial" w:cs="Arial"/>
+        </w:rPr>
+      </w:pPr>
+      <w:r>
+        <w:rPr>
+          <w:rFonts w:ascii="Arial" w:hAnsi="Arial" w:cs="Arial"/>
+        </w:rPr>
+        <w:t>Some of the e</w:t>
+      </w:r>
+      <w:r>
+        <w:rPr>
+          <w:rFonts w:ascii="Arial" w:hAnsi="Arial" w:cs="Arial"/>
+        </w:rPr>
+        <w:t xml:space="preserve">xplanatory </w:t>
+      </w:r>
+      <w:r>
+        <w:rPr>
+          <w:rFonts w:ascii="Arial" w:hAnsi="Arial" w:cs="Arial"/>
+        </w:rPr>
+        <w:t>v</w:t>
+      </w:r>
+      <w:r>
+        <w:rPr>
+          <w:rFonts w:ascii="Arial" w:hAnsi="Arial" w:cs="Arial"/>
+        </w:rPr>
+        <w:t>ariables</w:t>
+      </w:r>
+      <w:r>
+        <w:rPr>
+          <w:rFonts w:ascii="Arial" w:hAnsi="Arial" w:cs="Arial"/>
+        </w:rPr>
+        <w:t xml:space="preserve"> used in the p</w:t>
+      </w:r>
+      <w:r>
+        <w:rPr>
+          <w:rFonts w:ascii="Arial" w:hAnsi="Arial" w:cs="Arial"/>
+        </w:rPr>
+        <w:t>reliminary multiple linear regression model</w:t>
+      </w:r>
+      <w:r>
+        <w:rPr>
+          <w:rFonts w:ascii="Arial" w:hAnsi="Arial" w:cs="Arial"/>
+        </w:rPr>
+        <w:t xml:space="preserve"> were not readily available in the dataset yet. </w:t>
+      </w:r>
+    </w:p>
+    <w:p>
+      <w:pPr>
+        <w:spacing w:after="60" w:line="276" w:lineRule="auto"/>
+        <w:jc w:val="both"/>
+        <w:rPr>
+          <w:rFonts w:ascii="Arial" w:hAnsi="Arial" w:cs="Arial"/>
+        </w:rPr>
+      </w:pPr>
+    </w:p>
+    <w:p>
+      <w:pPr>
+        <w:spacing w:after="60" w:line="276" w:lineRule="auto"/>
+        <w:jc w:val="both"/>
+        <w:rPr>
+          <w:rFonts w:ascii="Arial" w:hAnsi="Arial" w:cs="Arial"/>
+        </w:rPr>
+      </w:pPr>
+    </w:p>
+    <w:p>
+      <w:pPr>
+        <w:spacing w:after="60" w:line="276" w:lineRule="auto"/>
+        <w:jc w:val="both"/>
+        <w:rPr>
+          <w:rFonts w:ascii="Arial" w:hAnsi="Arial" w:cs="Arial"/>
+        </w:rPr>
+      </w:pPr>
+    </w:p>
+    <w:p>
+      <w:pPr>
+        <w:spacing w:after="60" w:line="276" w:lineRule="auto"/>
+        <w:jc w:val="both"/>
+        <w:rPr>
+          <w:rFonts w:ascii="Arial" w:hAnsi="Arial" w:cs="Arial"/>
+        </w:rPr>
+      </w:pPr>
+    </w:p>
+    <w:p>
+      <w:pPr>
+        <w:spacing w:after="60" w:line="276" w:lineRule="auto"/>
+        <w:jc w:val="both"/>
+        <w:rPr>
+          <w:rFonts w:ascii="Arial" w:hAnsi="Arial" w:cs="Arial"/>
+        </w:rPr>
+      </w:pPr>
+    </w:p>
+    <w:p>
+      <w:pPr>
+        <w:spacing w:after="60" w:line="276" w:lineRule="auto"/>
+        <w:jc w:val="both"/>
+        <w:rPr>
+          <w:rFonts w:ascii="Arial" w:hAnsi="Arial" w:cs="Arial"/>
+        </w:rPr>
+      </w:pPr>
+    </w:p>
+    <w:p>
+      <w:pPr>
+        <w:spacing w:after="60" w:line="276" w:lineRule="auto"/>
+        <w:jc w:val="both"/>
+        <w:rPr>
+          <w:rFonts w:ascii="Arial" w:hAnsi="Arial" w:cs="Arial"/>
+        </w:rPr>
+      </w:pPr>
+    </w:p>
+    <w:p>
+      <w:pPr>
+        <w:spacing w:after="60" w:line="276" w:lineRule="auto"/>
+        <w:jc w:val="both"/>
+        <w:rPr>
+          <w:rFonts w:ascii="Arial" w:hAnsi="Arial" w:cs="Arial"/>
+        </w:rPr>
+      </w:pPr>
+    </w:p>
+    <w:p>
+      <w:pPr>
+        <w:spacing w:after="60" w:line="276" w:lineRule="auto"/>
+        <w:jc w:val="both"/>
+        <w:rPr>
+          <w:rFonts w:ascii="Arial" w:hAnsi="Arial" w:cs="Arial"/>
+        </w:rPr>
+      </w:pPr>
+    </w:p>
+    <w:p>
+      <w:pPr>
+        <w:spacing w:after="60" w:line="276" w:lineRule="auto"/>
+        <w:jc w:val="both"/>
+        <w:rPr>
+          <w:rFonts w:ascii="Arial" w:hAnsi="Arial" w:cs="Arial"/>
+        </w:rPr>
+      </w:pPr>
+    </w:p>
+    <w:p>
+      <w:pPr>
+        <w:spacing w:after="60" w:line="276" w:lineRule="auto"/>
+        <w:jc w:val="both"/>
         <w:rPr>
           <w:rFonts w:ascii="Arial" w:hAnsi="Arial" w:cs="Arial"/>
         </w:rPr>
@@ -6610,6 +9034,7 @@
       <w:pPr>
         <w:pStyle w:val="Heading1"/>
         <w:ind w:left="364"/>
+        <w:jc w:val="both"/>
         <w:rPr>
           <w:sz w:val="22"/>
           <w:szCs w:val="22"/>
@@ -6628,6 +9053,7 @@
     <w:p>
       <w:pPr>
         <w:spacing w:after="60" w:line="276" w:lineRule="auto"/>
+        <w:jc w:val="both"/>
         <w:rPr>
           <w:rFonts w:ascii="Arial" w:hAnsi="Arial" w:cs="Arial"/>
           <w:i/>
@@ -6648,6 +9074,7 @@
     <w:p>
       <w:pPr>
         <w:spacing w:after="60" w:line="276" w:lineRule="auto"/>
+        <w:jc w:val="both"/>
         <w:rPr>
           <w:rFonts w:ascii="Arial" w:hAnsi="Arial" w:cs="Arial"/>
         </w:rPr>
@@ -6656,6 +9083,96 @@
     <w:p>
       <w:pPr>
         <w:spacing w:after="60" w:line="276" w:lineRule="auto"/>
+        <w:jc w:val="both"/>
+        <w:rPr>
+          <w:rFonts w:ascii="Arial" w:hAnsi="Arial" w:cs="Arial"/>
+        </w:rPr>
+      </w:pPr>
+    </w:p>
+    <w:p>
+      <w:pPr>
+        <w:spacing w:after="60" w:line="276" w:lineRule="auto"/>
+        <w:jc w:val="both"/>
+        <w:rPr>
+          <w:rFonts w:ascii="Arial" w:hAnsi="Arial" w:cs="Arial"/>
+        </w:rPr>
+      </w:pPr>
+      <w:r>
+        <w:rPr>
+          <w:rFonts w:ascii="Arial" w:hAnsi="Arial" w:cs="Arial" w:hint="eastAsia"/>
+        </w:rPr>
+        <w:t>Correlation</w:t>
+      </w:r>
+    </w:p>
+    <w:p>
+      <w:pPr>
+        <w:spacing w:after="60" w:line="276" w:lineRule="auto"/>
+        <w:jc w:val="both"/>
+        <w:rPr>
+          <w:rFonts w:ascii="Arial" w:hAnsi="Arial" w:cs="Arial"/>
+        </w:rPr>
+      </w:pPr>
+      <w:r>
+        <w:lastRenderedPageBreak/>
+        <w:drawing>
+          <wp:inline distT="0" distB="0" distL="0" distR="0" wp14:anchorId="04B6B96C" wp14:editId="51D19833">
+            <wp:extent cx="5486400" cy="3385820"/>
+            <wp:effectExtent l="0" t="0" r="0" b="5080"/>
+            <wp:docPr id="35" name="Picture 35"/>
+            <wp:cNvGraphicFramePr>
+              <a:graphicFrameLocks xmlns:a="http://schemas.openxmlformats.org/drawingml/2006/main" noChangeAspect="1"/>
+            </wp:cNvGraphicFramePr>
+            <a:graphic xmlns:a="http://schemas.openxmlformats.org/drawingml/2006/main">
+              <a:graphicData uri="http://schemas.openxmlformats.org/drawingml/2006/picture">
+                <pic:pic xmlns:pic="http://schemas.openxmlformats.org/drawingml/2006/picture">
+                  <pic:nvPicPr>
+                    <pic:cNvPr id="1" name=""/>
+                    <pic:cNvPicPr/>
+                  </pic:nvPicPr>
+                  <pic:blipFill>
+                    <a:blip r:embed="rId11"/>
+                    <a:stretch>
+                      <a:fillRect/>
+                    </a:stretch>
+                  </pic:blipFill>
+                  <pic:spPr>
+                    <a:xfrm>
+                      <a:off x="0" y="0"/>
+                      <a:ext cx="5486400" cy="3385820"/>
+                    </a:xfrm>
+                    <a:prstGeom prst="rect">
+                      <a:avLst/>
+                    </a:prstGeom>
+                  </pic:spPr>
+                </pic:pic>
+              </a:graphicData>
+            </a:graphic>
+          </wp:inline>
+        </w:drawing>
+      </w:r>
+    </w:p>
+    <w:p>
+      <w:pPr>
+        <w:spacing w:after="60" w:line="276" w:lineRule="auto"/>
+        <w:jc w:val="both"/>
+        <w:rPr>
+          <w:rFonts w:ascii="Arial" w:hAnsi="Arial" w:cs="Arial"/>
+        </w:rPr>
+      </w:pPr>
+    </w:p>
+    <w:p>
+      <w:pPr>
+        <w:spacing w:after="60" w:line="276" w:lineRule="auto"/>
+        <w:jc w:val="both"/>
+        <w:rPr>
+          <w:rFonts w:ascii="Arial" w:hAnsi="Arial" w:cs="Arial"/>
+        </w:rPr>
+      </w:pPr>
+    </w:p>
+    <w:p>
+      <w:pPr>
+        <w:spacing w:after="60" w:line="276" w:lineRule="auto"/>
+        <w:jc w:val="both"/>
         <w:rPr>
           <w:rFonts w:ascii="Arial" w:hAnsi="Arial" w:cs="Arial"/>
         </w:rPr>
@@ -6670,6 +9187,7 @@
     <w:p>
       <w:pPr>
         <w:spacing w:after="60" w:line="276" w:lineRule="auto"/>
+        <w:jc w:val="both"/>
         <w:rPr>
           <w:rFonts w:ascii="Arial" w:hAnsi="Arial" w:cs="Arial"/>
         </w:rPr>
@@ -6684,6 +9202,7 @@
     <w:p>
       <w:pPr>
         <w:spacing w:after="60" w:line="276" w:lineRule="auto"/>
+        <w:jc w:val="both"/>
         <w:rPr>
           <w:rFonts w:ascii="Arial" w:hAnsi="Arial" w:cs="Arial"/>
         </w:rPr>
@@ -6692,6 +9211,7 @@
     <w:p>
       <w:pPr>
         <w:spacing w:after="60" w:line="276" w:lineRule="auto"/>
+        <w:jc w:val="both"/>
         <w:rPr>
           <w:rFonts w:ascii="Arial" w:hAnsi="Arial" w:cs="Arial"/>
         </w:rPr>
@@ -6700,6 +9220,7 @@
     <w:p>
       <w:pPr>
         <w:spacing w:after="60" w:line="276" w:lineRule="auto"/>
+        <w:jc w:val="both"/>
         <w:rPr>
           <w:rFonts w:ascii="Arial" w:hAnsi="Arial" w:cs="Arial"/>
         </w:rPr>
@@ -6709,6 +9230,7 @@
       <w:pPr>
         <w:pStyle w:val="Heading1"/>
         <w:ind w:left="364"/>
+        <w:jc w:val="both"/>
         <w:rPr>
           <w:sz w:val="22"/>
           <w:szCs w:val="22"/>
@@ -6727,6 +9249,7 @@
     <w:p>
       <w:pPr>
         <w:spacing w:after="60" w:line="276" w:lineRule="auto"/>
+        <w:jc w:val="both"/>
         <w:rPr>
           <w:rFonts w:ascii="Arial" w:hAnsi="Arial" w:cs="Arial"/>
           <w:i/>
@@ -6745,6 +9268,7 @@
     <w:p>
       <w:pPr>
         <w:spacing w:after="60" w:line="276" w:lineRule="auto"/>
+        <w:jc w:val="both"/>
         <w:rPr>
           <w:rFonts w:ascii="Arial" w:hAnsi="Arial" w:cs="Arial"/>
         </w:rPr>
@@ -6753,6 +9277,7 @@
     <w:p>
       <w:pPr>
         <w:spacing w:after="60" w:line="276" w:lineRule="auto"/>
+        <w:jc w:val="both"/>
         <w:rPr>
           <w:rFonts w:ascii="Arial" w:hAnsi="Arial" w:cs="Arial"/>
         </w:rPr>
@@ -6761,6 +9286,7 @@
     <w:p>
       <w:pPr>
         <w:spacing w:after="60" w:line="276" w:lineRule="auto"/>
+        <w:jc w:val="both"/>
         <w:rPr>
           <w:rFonts w:ascii="Arial" w:hAnsi="Arial" w:cs="Arial"/>
         </w:rPr>
@@ -6769,6 +9295,7 @@
     <w:p>
       <w:pPr>
         <w:spacing w:after="60" w:line="276" w:lineRule="auto"/>
+        <w:jc w:val="both"/>
         <w:rPr>
           <w:rFonts w:ascii="Arial" w:hAnsi="Arial" w:cs="Arial"/>
         </w:rPr>
@@ -6777,22 +9304,49 @@
     <w:p>
       <w:pPr>
         <w:spacing w:after="60" w:line="276" w:lineRule="auto"/>
-        <w:rPr>
-          <w:rFonts w:ascii="Arial" w:hAnsi="Arial" w:cs="Arial"/>
-        </w:rPr>
-      </w:pPr>
+        <w:jc w:val="both"/>
+        <w:rPr>
+          <w:rFonts w:ascii="Arial" w:hAnsi="Arial" w:cs="Arial"/>
+        </w:rPr>
+      </w:pPr>
+      <w:r>
+        <w:rPr>
+          <w:rFonts w:ascii="Arial" w:hAnsi="Arial" w:cs="Arial"/>
+        </w:rPr>
+        <w:t xml:space="preserve">3 </w:t>
+      </w:r>
+      <w:r>
+        <w:rPr>
+          <w:rFonts w:ascii="Arial" w:hAnsi="Arial" w:cs="Arial" w:hint="eastAsia"/>
+        </w:rPr>
+        <w:t>considerations</w:t>
+      </w:r>
+      <w:r>
+        <w:rPr>
+          <w:rFonts w:ascii="Arial" w:hAnsi="Arial" w:cs="Arial"/>
+        </w:rPr>
+        <w:t>:</w:t>
+      </w:r>
     </w:p>
     <w:p>
       <w:pPr>
         <w:spacing w:after="60" w:line="276" w:lineRule="auto"/>
-        <w:rPr>
-          <w:rFonts w:ascii="Arial" w:hAnsi="Arial" w:cs="Arial"/>
-        </w:rPr>
-      </w:pPr>
+        <w:jc w:val="both"/>
+        <w:rPr>
+          <w:rFonts w:ascii="Arial" w:hAnsi="Arial" w:cs="Arial"/>
+        </w:rPr>
+      </w:pPr>
+      <w:r>
+        <w:rPr>
+          <w:rFonts w:ascii="Arial" w:hAnsi="Arial" w:cs="Arial"/>
+        </w:rPr>
+        <w:t>Heavily skewed towards one State</w:t>
+      </w:r>
     </w:p>
     <w:p>
       <w:pPr>
         <w:spacing w:after="60" w:line="276" w:lineRule="auto"/>
+        <w:jc w:val="both"/>
         <w:rPr>
           <w:rFonts w:ascii="Arial" w:hAnsi="Arial" w:cs="Arial"/>
         </w:rPr>
@@ -6801,6 +9355,7 @@
     <w:p>
       <w:pPr>
         <w:spacing w:after="60" w:line="276" w:lineRule="auto"/>
+        <w:jc w:val="both"/>
         <w:rPr>
           <w:rFonts w:ascii="Arial" w:hAnsi="Arial" w:cs="Arial"/>
         </w:rPr>
@@ -6809,6 +9364,7 @@
     <w:p>
       <w:pPr>
         <w:spacing w:after="60" w:line="276" w:lineRule="auto"/>
+        <w:jc w:val="both"/>
         <w:rPr>
           <w:rFonts w:ascii="Arial" w:hAnsi="Arial" w:cs="Arial"/>
         </w:rPr>
@@ -6817,6 +9373,7 @@
     <w:p>
       <w:pPr>
         <w:spacing w:after="60" w:line="276" w:lineRule="auto"/>
+        <w:jc w:val="both"/>
         <w:rPr>
           <w:rFonts w:ascii="Arial" w:hAnsi="Arial" w:cs="Arial"/>
         </w:rPr>
@@ -6825,6 +9382,7 @@
     <w:p>
       <w:pPr>
         <w:spacing w:after="60" w:line="276" w:lineRule="auto"/>
+        <w:jc w:val="both"/>
         <w:rPr>
           <w:rFonts w:ascii="Arial" w:hAnsi="Arial" w:cs="Arial"/>
         </w:rPr>
@@ -6833,6 +9391,7 @@
     <w:p>
       <w:pPr>
         <w:spacing w:after="60" w:line="276" w:lineRule="auto"/>
+        <w:jc w:val="both"/>
         <w:rPr>
           <w:rFonts w:ascii="Arial" w:hAnsi="Arial" w:cs="Arial"/>
         </w:rPr>
@@ -6841,6 +9400,7 @@
     <w:p>
       <w:pPr>
         <w:spacing w:after="60" w:line="276" w:lineRule="auto"/>
+        <w:jc w:val="both"/>
         <w:rPr>
           <w:rFonts w:ascii="Arial" w:hAnsi="Arial" w:cs="Arial"/>
         </w:rPr>
@@ -6849,34 +9409,57 @@
     <w:p>
       <w:pPr>
         <w:spacing w:after="60" w:line="276" w:lineRule="auto"/>
-        <w:rPr>
-          <w:rFonts w:ascii="Arial" w:hAnsi="Arial" w:cs="Arial"/>
-        </w:rPr>
-      </w:pPr>
-    </w:p>
-    <w:p>
-      <w:pPr>
-        <w:rPr>
-          <w:rFonts w:ascii="Arial" w:hAnsi="Arial" w:cs="Arial"/>
-        </w:rPr>
-      </w:pPr>
-    </w:p>
-    <w:p>
-      <w:pPr>
-        <w:rPr>
-          <w:rFonts w:ascii="Arial" w:hAnsi="Arial" w:cs="Arial"/>
-        </w:rPr>
-      </w:pPr>
-    </w:p>
-    <w:p>
-      <w:pPr>
-        <w:rPr>
-          <w:rFonts w:ascii="Arial" w:hAnsi="Arial" w:cs="Arial"/>
-        </w:rPr>
-      </w:pPr>
-    </w:p>
-    <w:p>
-      <w:pPr>
+        <w:jc w:val="both"/>
+        <w:rPr>
+          <w:rFonts w:ascii="Arial" w:hAnsi="Arial" w:cs="Arial"/>
+        </w:rPr>
+      </w:pPr>
+    </w:p>
+    <w:p>
+      <w:pPr>
+        <w:spacing w:after="60" w:line="276" w:lineRule="auto"/>
+        <w:jc w:val="both"/>
+        <w:rPr>
+          <w:rFonts w:ascii="Arial" w:hAnsi="Arial" w:cs="Arial"/>
+        </w:rPr>
+      </w:pPr>
+    </w:p>
+    <w:p>
+      <w:pPr>
+        <w:spacing w:after="60" w:line="276" w:lineRule="auto"/>
+        <w:jc w:val="both"/>
+        <w:rPr>
+          <w:rFonts w:ascii="Arial" w:hAnsi="Arial" w:cs="Arial"/>
+        </w:rPr>
+      </w:pPr>
+    </w:p>
+    <w:p>
+      <w:pPr>
+        <w:jc w:val="both"/>
+        <w:rPr>
+          <w:rFonts w:ascii="Arial" w:hAnsi="Arial" w:cs="Arial"/>
+        </w:rPr>
+      </w:pPr>
+    </w:p>
+    <w:p>
+      <w:pPr>
+        <w:jc w:val="both"/>
+        <w:rPr>
+          <w:rFonts w:ascii="Arial" w:hAnsi="Arial" w:cs="Arial"/>
+        </w:rPr>
+      </w:pPr>
+    </w:p>
+    <w:p>
+      <w:pPr>
+        <w:jc w:val="both"/>
+        <w:rPr>
+          <w:rFonts w:ascii="Arial" w:hAnsi="Arial" w:cs="Arial"/>
+        </w:rPr>
+      </w:pPr>
+    </w:p>
+    <w:p>
+      <w:pPr>
+        <w:jc w:val="both"/>
         <w:rPr>
           <w:rFonts w:ascii="Arial" w:hAnsi="Arial" w:cs="Arial"/>
         </w:rPr>
@@ -6895,6 +9478,7 @@
           <w:ilvl w:val="0"/>
           <w:numId w:val="0"/>
         </w:numPr>
+        <w:jc w:val="both"/>
         <w:rPr>
           <w:sz w:val="22"/>
           <w:szCs w:val="22"/>
@@ -6914,6 +9498,7 @@
     <w:p>
       <w:pPr>
         <w:spacing w:after="60" w:line="276" w:lineRule="auto"/>
+        <w:jc w:val="both"/>
         <w:rPr>
           <w:rFonts w:ascii="Arial" w:hAnsi="Arial" w:cs="Arial"/>
         </w:rPr>
@@ -6922,6 +9507,7 @@
     <w:p>
       <w:pPr>
         <w:spacing w:after="60" w:line="276" w:lineRule="auto"/>
+        <w:jc w:val="both"/>
         <w:rPr>
           <w:rFonts w:ascii="Arial" w:hAnsi="Arial" w:cs="Arial"/>
         </w:rPr>
@@ -6934,6 +9520,7 @@
           <w:ilvl w:val="0"/>
           <w:numId w:val="0"/>
         </w:numPr>
+        <w:jc w:val="both"/>
         <w:rPr>
           <w:sz w:val="22"/>
           <w:szCs w:val="22"/>
@@ -6952,6 +9539,7 @@
     <w:p>
       <w:pPr>
         <w:spacing w:after="60" w:line="276" w:lineRule="auto"/>
+        <w:jc w:val="both"/>
         <w:rPr>
           <w:rFonts w:ascii="Arial" w:hAnsi="Arial" w:cs="Arial"/>
         </w:rPr>
@@ -6960,6 +9548,7 @@
     <w:p>
       <w:pPr>
         <w:spacing w:after="60" w:line="276" w:lineRule="auto"/>
+        <w:jc w:val="both"/>
         <w:rPr>
           <w:rFonts w:ascii="Arial" w:hAnsi="Arial" w:cs="Arial"/>
         </w:rPr>
@@ -6972,6 +9561,7 @@
           <w:ilvl w:val="0"/>
           <w:numId w:val="0"/>
         </w:numPr>
+        <w:jc w:val="both"/>
         <w:rPr>
           <w:sz w:val="22"/>
           <w:szCs w:val="22"/>
@@ -6990,6 +9580,7 @@
     <w:p>
       <w:pPr>
         <w:spacing w:after="60" w:line="276" w:lineRule="auto"/>
+        <w:jc w:val="both"/>
         <w:rPr>
           <w:rFonts w:ascii="Arial" w:hAnsi="Arial" w:cs="Arial"/>
         </w:rPr>
@@ -6998,6 +9589,7 @@
     <w:p>
       <w:pPr>
         <w:spacing w:after="60" w:line="276" w:lineRule="auto"/>
+        <w:jc w:val="both"/>
         <w:rPr>
           <w:rFonts w:ascii="Arial" w:hAnsi="Arial" w:cs="Arial"/>
         </w:rPr>
@@ -7010,6 +9602,7 @@
           <w:ilvl w:val="0"/>
           <w:numId w:val="0"/>
         </w:numPr>
+        <w:jc w:val="both"/>
         <w:rPr>
           <w:sz w:val="22"/>
           <w:szCs w:val="22"/>
@@ -7028,14 +9621,15 @@
     <w:p>
       <w:pPr>
         <w:spacing w:after="60" w:line="276" w:lineRule="auto"/>
+        <w:jc w:val="both"/>
         <w:rPr>
           <w:rFonts w:ascii="Arial" w:hAnsi="Arial" w:cs="Arial"/>
         </w:rPr>
       </w:pPr>
     </w:p>
     <w:sectPr>
-      <w:headerReference w:type="default" r:id="rId10"/>
-      <w:footerReference w:type="default" r:id="rId11"/>
+      <w:headerReference w:type="default" r:id="rId12"/>
+      <w:footerReference w:type="default" r:id="rId13"/>
       <w:pgSz w:w="12240" w:h="15840"/>
       <w:pgMar w:top="1440" w:right="1800" w:bottom="1440" w:left="1800" w:header="708" w:footer="708" w:gutter="0"/>
       <w:pgNumType w:start="0"/>
@@ -7058,6 +9652,7 @@
         <w:separator/>
       </w:r>
     </w:p>
+    <w:p/>
   </w:endnote>
   <w:endnote w:type="continuationSeparator" w:id="0">
     <w:p>
@@ -7068,6 +9663,7 @@
         <w:continuationSeparator/>
       </w:r>
     </w:p>
+    <w:p/>
   </w:endnote>
 </w:endnotes>
 </file>
@@ -7127,6 +9723,7 @@
       <w:pStyle w:val="Footer"/>
     </w:pPr>
   </w:p>
+  <w:p/>
 </w:ftr>
 </file>
 
@@ -7141,6 +9738,7 @@
         <w:separator/>
       </w:r>
     </w:p>
+    <w:p/>
   </w:footnote>
   <w:footnote w:type="continuationSeparator" w:id="0">
     <w:p>
@@ -7151,6 +9749,7 @@
         <w:continuationSeparator/>
       </w:r>
     </w:p>
+    <w:p/>
   </w:footnote>
 </w:footnotes>
 </file>
@@ -7201,6 +9800,7 @@
       <w:t>Zhu</w:t>
     </w:r>
   </w:p>
+  <w:p/>
 </w:hdr>
 </file>
 
@@ -7258,6 +9858,95 @@
     </w:lvl>
   </w:abstractNum>
   <w:abstractNum w:abstractNumId="1" w15:restartNumberingAfterBreak="0">
+    <w:nsid w:val="045D258D"/>
+    <w:multiLevelType w:val="hybridMultilevel"/>
+    <w:tmpl w:val="AEBE5F80"/>
+    <w:lvl w:ilvl="0" w:tplc="2506DB90">
+      <w:start w:val="1"/>
+      <w:numFmt w:val="decimal"/>
+      <w:lvlText w:val="%1)"/>
+      <w:lvlJc w:val="left"/>
+      <w:pPr>
+        <w:ind w:left="720" w:hanging="360"/>
+      </w:pPr>
+      <w:rPr>
+        <w:rFonts w:hint="default"/>
+      </w:rPr>
+    </w:lvl>
+    <w:lvl w:ilvl="1" w:tplc="04090019" w:tentative="1">
+      <w:start w:val="1"/>
+      <w:numFmt w:val="lowerLetter"/>
+      <w:lvlText w:val="%2."/>
+      <w:lvlJc w:val="left"/>
+      <w:pPr>
+        <w:ind w:left="1440" w:hanging="360"/>
+      </w:pPr>
+    </w:lvl>
+    <w:lvl w:ilvl="2" w:tplc="0409001B" w:tentative="1">
+      <w:start w:val="1"/>
+      <w:numFmt w:val="lowerRoman"/>
+      <w:lvlText w:val="%3."/>
+      <w:lvlJc w:val="right"/>
+      <w:pPr>
+        <w:ind w:left="2160" w:hanging="180"/>
+      </w:pPr>
+    </w:lvl>
+    <w:lvl w:ilvl="3" w:tplc="0409000F" w:tentative="1">
+      <w:start w:val="1"/>
+      <w:numFmt w:val="decimal"/>
+      <w:lvlText w:val="%4."/>
+      <w:lvlJc w:val="left"/>
+      <w:pPr>
+        <w:ind w:left="2880" w:hanging="360"/>
+      </w:pPr>
+    </w:lvl>
+    <w:lvl w:ilvl="4" w:tplc="04090019" w:tentative="1">
+      <w:start w:val="1"/>
+      <w:numFmt w:val="lowerLetter"/>
+      <w:lvlText w:val="%5."/>
+      <w:lvlJc w:val="left"/>
+      <w:pPr>
+        <w:ind w:left="3600" w:hanging="360"/>
+      </w:pPr>
+    </w:lvl>
+    <w:lvl w:ilvl="5" w:tplc="0409001B" w:tentative="1">
+      <w:start w:val="1"/>
+      <w:numFmt w:val="lowerRoman"/>
+      <w:lvlText w:val="%6."/>
+      <w:lvlJc w:val="right"/>
+      <w:pPr>
+        <w:ind w:left="4320" w:hanging="180"/>
+      </w:pPr>
+    </w:lvl>
+    <w:lvl w:ilvl="6" w:tplc="0409000F" w:tentative="1">
+      <w:start w:val="1"/>
+      <w:numFmt w:val="decimal"/>
+      <w:lvlText w:val="%7."/>
+      <w:lvlJc w:val="left"/>
+      <w:pPr>
+        <w:ind w:left="5040" w:hanging="360"/>
+      </w:pPr>
+    </w:lvl>
+    <w:lvl w:ilvl="7" w:tplc="04090019" w:tentative="1">
+      <w:start w:val="1"/>
+      <w:numFmt w:val="lowerLetter"/>
+      <w:lvlText w:val="%8."/>
+      <w:lvlJc w:val="left"/>
+      <w:pPr>
+        <w:ind w:left="5760" w:hanging="360"/>
+      </w:pPr>
+    </w:lvl>
+    <w:lvl w:ilvl="8" w:tplc="0409001B" w:tentative="1">
+      <w:start w:val="1"/>
+      <w:numFmt w:val="lowerRoman"/>
+      <w:lvlText w:val="%9."/>
+      <w:lvlJc w:val="right"/>
+      <w:pPr>
+        <w:ind w:left="6480" w:hanging="180"/>
+      </w:pPr>
+    </w:lvl>
+  </w:abstractNum>
+  <w:abstractNum w:abstractNumId="2" w15:restartNumberingAfterBreak="0">
     <w:nsid w:val="417616DE"/>
     <w:multiLevelType w:val="hybridMultilevel"/>
     <w:tmpl w:val="0F7C519E"/>
@@ -7370,10 +10059,10 @@
       </w:rPr>
     </w:lvl>
   </w:abstractNum>
-  <w:abstractNum w:abstractNumId="2" w15:restartNumberingAfterBreak="0">
+  <w:abstractNum w:abstractNumId="3" w15:restartNumberingAfterBreak="0">
     <w:nsid w:val="618579BB"/>
     <w:multiLevelType w:val="multilevel"/>
-    <w:tmpl w:val="D1E0203C"/>
+    <w:tmpl w:val="5C1E5A26"/>
     <w:lvl w:ilvl="0">
       <w:start w:val="1"/>
       <w:numFmt w:val="decimal"/>
@@ -7491,7 +10180,7 @@
       </w:rPr>
     </w:lvl>
   </w:abstractNum>
-  <w:abstractNum w:abstractNumId="3" w15:restartNumberingAfterBreak="0">
+  <w:abstractNum w:abstractNumId="4" w15:restartNumberingAfterBreak="0">
     <w:nsid w:val="761F5534"/>
     <w:multiLevelType w:val="hybridMultilevel"/>
     <w:tmpl w:val="DCEA81A6"/>
@@ -7578,61 +10267,73 @@
     </w:lvl>
   </w:abstractNum>
   <w:num w:numId="1" w16cid:durableId="1287081027">
-    <w:abstractNumId w:val="2"/>
+    <w:abstractNumId w:val="3"/>
   </w:num>
   <w:num w:numId="2" w16cid:durableId="297103798">
-    <w:abstractNumId w:val="2"/>
+    <w:abstractNumId w:val="3"/>
   </w:num>
   <w:num w:numId="3" w16cid:durableId="2059548210">
-    <w:abstractNumId w:val="2"/>
+    <w:abstractNumId w:val="3"/>
   </w:num>
   <w:num w:numId="4" w16cid:durableId="799955358">
     <w:abstractNumId w:val="0"/>
   </w:num>
   <w:num w:numId="5" w16cid:durableId="1036783221">
+    <w:abstractNumId w:val="3"/>
+  </w:num>
+  <w:num w:numId="6" w16cid:durableId="1768847845">
+    <w:abstractNumId w:val="3"/>
+  </w:num>
+  <w:num w:numId="7" w16cid:durableId="1836450862">
+    <w:abstractNumId w:val="3"/>
+  </w:num>
+  <w:num w:numId="8" w16cid:durableId="423958371">
+    <w:abstractNumId w:val="3"/>
+  </w:num>
+  <w:num w:numId="9" w16cid:durableId="74473801">
+    <w:abstractNumId w:val="3"/>
+  </w:num>
+  <w:num w:numId="10" w16cid:durableId="1673755737">
+    <w:abstractNumId w:val="3"/>
+  </w:num>
+  <w:num w:numId="11" w16cid:durableId="983242425">
+    <w:abstractNumId w:val="4"/>
+  </w:num>
+  <w:num w:numId="12" w16cid:durableId="1701783888">
+    <w:abstractNumId w:val="3"/>
+  </w:num>
+  <w:num w:numId="13" w16cid:durableId="7492111">
     <w:abstractNumId w:val="2"/>
   </w:num>
-  <w:num w:numId="6" w16cid:durableId="1768847845">
-    <w:abstractNumId w:val="2"/>
-  </w:num>
-  <w:num w:numId="7" w16cid:durableId="1836450862">
-    <w:abstractNumId w:val="2"/>
-  </w:num>
-  <w:num w:numId="8" w16cid:durableId="423958371">
-    <w:abstractNumId w:val="2"/>
-  </w:num>
-  <w:num w:numId="9" w16cid:durableId="74473801">
-    <w:abstractNumId w:val="2"/>
-  </w:num>
-  <w:num w:numId="10" w16cid:durableId="1673755737">
-    <w:abstractNumId w:val="2"/>
-  </w:num>
-  <w:num w:numId="11" w16cid:durableId="983242425">
+  <w:num w:numId="14" w16cid:durableId="891112412">
     <w:abstractNumId w:val="3"/>
   </w:num>
-  <w:num w:numId="12" w16cid:durableId="1701783888">
-    <w:abstractNumId w:val="2"/>
-  </w:num>
-  <w:num w:numId="13" w16cid:durableId="7492111">
-    <w:abstractNumId w:val="1"/>
-  </w:num>
-  <w:num w:numId="14" w16cid:durableId="891112412">
-    <w:abstractNumId w:val="2"/>
-  </w:num>
   <w:num w:numId="15" w16cid:durableId="1513883883">
-    <w:abstractNumId w:val="2"/>
+    <w:abstractNumId w:val="3"/>
   </w:num>
   <w:num w:numId="16" w16cid:durableId="482891917">
-    <w:abstractNumId w:val="2"/>
+    <w:abstractNumId w:val="3"/>
   </w:num>
   <w:num w:numId="17" w16cid:durableId="1764302691">
-    <w:abstractNumId w:val="2"/>
+    <w:abstractNumId w:val="3"/>
   </w:num>
   <w:num w:numId="18" w16cid:durableId="1669793124">
-    <w:abstractNumId w:val="2"/>
+    <w:abstractNumId w:val="3"/>
   </w:num>
   <w:num w:numId="19" w16cid:durableId="1894659144">
-    <w:abstractNumId w:val="2"/>
+    <w:abstractNumId w:val="3"/>
+  </w:num>
+  <w:num w:numId="20" w16cid:durableId="11805226">
+    <w:abstractNumId w:val="3"/>
+  </w:num>
+  <w:num w:numId="21" w16cid:durableId="781654267">
+    <w:abstractNumId w:val="3"/>
+  </w:num>
+  <w:num w:numId="22" w16cid:durableId="1097168787">
+    <w:abstractNumId w:val="3"/>
+  </w:num>
+  <w:num w:numId="23" w16cid:durableId="1917787714">
+    <w:abstractNumId w:val="1"/>
   </w:num>
 </w:numbering>
 </file>
@@ -8094,7 +10795,7 @@
     <w:uiPriority w:val="9"/>
     <w:unhideWhenUsed/>
     <w:qFormat/>
-    <w:rsid w:val="00F258FC"/>
+    <w:rsid w:val="00FF0A7B"/>
     <w:pPr>
       <w:numPr>
         <w:ilvl w:val="2"/>
@@ -8314,7 +11015,7 @@
     <w:basedOn w:val="DefaultParagraphFont"/>
     <w:link w:val="Heading3"/>
     <w:uiPriority w:val="9"/>
-    <w:rsid w:val="00F258FC"/>
+    <w:rsid w:val="00FF0A7B"/>
     <w:rPr>
       <w:rFonts w:ascii="Arial" w:eastAsiaTheme="majorEastAsia" w:hAnsi="Arial" w:cs="Arial"/>
       <w:b/>
@@ -8347,6 +11048,25 @@
       <w:spacing w:after="100"/>
       <w:ind w:left="440"/>
     </w:pPr>
+  </w:style>
+  <w:style w:type="table" w:styleId="TableGrid">
+    <w:name w:val="Table Grid"/>
+    <w:basedOn w:val="TableNormal"/>
+    <w:uiPriority w:val="39"/>
+    <w:rsid w:val="00EA0DD0"/>
+    <w:pPr>
+      <w:spacing w:after="0" w:line="240" w:lineRule="auto"/>
+    </w:pPr>
+    <w:tblPr>
+      <w:tblBorders>
+        <w:top w:val="single" w:sz="4" w:space="0" w:color="auto"/>
+        <w:left w:val="single" w:sz="4" w:space="0" w:color="auto"/>
+        <w:bottom w:val="single" w:sz="4" w:space="0" w:color="auto"/>
+        <w:right w:val="single" w:sz="4" w:space="0" w:color="auto"/>
+        <w:insideH w:val="single" w:sz="4" w:space="0" w:color="auto"/>
+        <w:insideV w:val="single" w:sz="4" w:space="0" w:color="auto"/>
+      </w:tblBorders>
+    </w:tblPr>
   </w:style>
 </w:styles>
 </file>

</xml_diff>